<commit_message>
Use-case-v0.2(Pet Profile and Statistics)
Νέα έκδοση των use cases
</commit_message>
<xml_diff>
--- a/Use Cases/Use-case-v0.1(pet profile+stats).docx
+++ b/Use Cases/Use-case-v0.1(pet profile+stats).docx
@@ -3,142 +3,99 @@
 <w:document xmlns:wpc="http://schemas.microsoft.com/office/word/2010/wordprocessingCanvas" xmlns:cx="http://schemas.microsoft.com/office/drawing/2014/chartex" xmlns:cx1="http://schemas.microsoft.com/office/drawing/2015/9/8/chartex" xmlns:cx2="http://schemas.microsoft.com/office/drawing/2015/10/21/chartex" xmlns:cx3="http://schemas.microsoft.com/office/drawing/2016/5/9/chartex" xmlns:cx4="http://schemas.microsoft.com/office/drawing/2016/5/10/chartex" xmlns:cx5="http://schemas.microsoft.com/office/drawing/2016/5/11/chartex" xmlns:cx6="http://schemas.microsoft.com/office/drawing/2016/5/12/chartex" xmlns:cx7="http://schemas.microsoft.com/office/drawing/2016/5/13/chartex" xmlns:cx8="http://schemas.microsoft.com/office/drawing/2016/5/14/chartex" xmlns:mc="http://schemas.openxmlformats.org/markup-compatibility/2006" xmlns:aink="http://schemas.microsoft.com/office/drawing/2016/ink" xmlns:am3d="http://schemas.microsoft.com/office/drawing/2017/model3d" xmlns:o="urn:schemas-microsoft-com:office:office" xmlns:oel="http://schemas.microsoft.com/office/2019/extlst" xmlns:r="http://schemas.openxmlformats.org/officeDocument/2006/relationships" xmlns:m="http://schemas.openxmlformats.org/officeDocument/2006/math" xmlns:v="urn:schemas-microsoft-com:vml" xmlns:wp14="http://schemas.microsoft.com/office/word/2010/wordprocessingDrawing" xmlns:wp="http://schemas.openxmlformats.org/drawingml/2006/wordprocessingDrawing" xmlns:w10="urn:schemas-microsoft-com:office:word" xmlns:w="http://schemas.openxmlformats.org/wordprocessingml/2006/main" xmlns:w14="http://schemas.microsoft.com/office/word/2010/wordml" xmlns:w15="http://schemas.microsoft.com/office/word/2012/wordml" xmlns:w16cex="http://schemas.microsoft.com/office/word/2018/wordml/cex" xmlns:w16cid="http://schemas.microsoft.com/office/word/2016/wordml/cid" xmlns:w16="http://schemas.microsoft.com/office/word/2018/wordml" xmlns:w16du="http://schemas.microsoft.com/office/word/2023/wordml/word16du" xmlns:w16sdtdh="http://schemas.microsoft.com/office/word/2020/wordml/sdtdatahash" xmlns:w16sdtfl="http://schemas.microsoft.com/office/word/2024/wordml/sdtformatlock" xmlns:w16se="http://schemas.microsoft.com/office/word/2015/wordml/symex" xmlns:wpg="http://schemas.microsoft.com/office/word/2010/wordprocessingGroup" xmlns:wpi="http://schemas.microsoft.com/office/word/2010/wordprocessingInk" xmlns:wne="http://schemas.microsoft.com/office/word/2006/wordml" xmlns:wps="http://schemas.microsoft.com/office/word/2010/wordprocessingShape" mc:Ignorable="w14 w15 w16se w16cid w16 w16cex w16sdtdh w16sdtfl w16du wp14">
   <w:body>
     <w:p>
-      <w:pPr>
-        <w:pStyle w:val="a8"/>
-      </w:pPr>
-      <w:r>
-        <w:t>Use-case-v0.1</w:t>
-      </w:r>
-      <w:r>
-        <w:t>:</w:t>
-      </w:r>
-      <w:r>
-        <w:t xml:space="preserve"> </w:t>
-      </w:r>
-      <w:r>
-        <w:t>Pet-a-Vet</w:t>
+      <w:r>
+        <w:t>Use-case-v0.</w:t>
+      </w:r>
+      <w:r>
+        <w:t>2</w:t>
+      </w:r>
+      <w:r>
+        <w:t>: Pet-a-Vet</w:t>
       </w:r>
     </w:p>
     <w:p>
       <w:pPr>
-        <w:pStyle w:val="a7"/>
-        <w:rPr>
-          <w:rFonts w:asciiTheme="majorHAnsi" w:hAnsiTheme="majorHAnsi" w:cstheme="majorHAnsi"/>
+        <w:rPr>
           <w:b/>
           <w:bCs/>
-          <w:sz w:val="24"/>
-          <w:szCs w:val="24"/>
-          <w:lang w:val="el-GR"/>
-        </w:rPr>
-      </w:pPr>
-      <w:r>
-        <w:rPr>
-          <w:rFonts w:asciiTheme="majorHAnsi" w:hAnsiTheme="majorHAnsi" w:cstheme="majorHAnsi"/>
+        </w:rPr>
+      </w:pPr>
+      <w:r>
+        <w:rPr>
           <w:b/>
           <w:bCs/>
-          <w:color w:val="548DD4" w:themeColor="text2" w:themeTint="99"/>
-          <w:sz w:val="24"/>
-          <w:szCs w:val="24"/>
         </w:rPr>
         <w:t>Use</w:t>
       </w:r>
       <w:r>
         <w:rPr>
-          <w:rFonts w:asciiTheme="majorHAnsi" w:hAnsiTheme="majorHAnsi" w:cstheme="majorHAnsi"/>
           <w:b/>
           <w:bCs/>
-          <w:color w:val="548DD4" w:themeColor="text2" w:themeTint="99"/>
-          <w:sz w:val="24"/>
-          <w:szCs w:val="24"/>
-          <w:lang w:val="el-GR"/>
         </w:rPr>
         <w:t xml:space="preserve"> </w:t>
       </w:r>
       <w:r>
         <w:rPr>
-          <w:rFonts w:asciiTheme="majorHAnsi" w:hAnsiTheme="majorHAnsi" w:cstheme="majorHAnsi"/>
           <w:b/>
           <w:bCs/>
-          <w:color w:val="548DD4" w:themeColor="text2" w:themeTint="99"/>
-          <w:sz w:val="24"/>
-          <w:szCs w:val="24"/>
         </w:rPr>
         <w:t>Case</w:t>
       </w:r>
       <w:r>
         <w:rPr>
-          <w:rFonts w:asciiTheme="majorHAnsi" w:hAnsiTheme="majorHAnsi" w:cstheme="majorHAnsi"/>
           <w:b/>
           <w:bCs/>
-          <w:color w:val="548DD4" w:themeColor="text2" w:themeTint="99"/>
-          <w:sz w:val="24"/>
-          <w:szCs w:val="24"/>
-          <w:lang w:val="el-GR"/>
-        </w:rPr>
-        <w:t xml:space="preserve"> 4 – Δημιουργία Προφίλ Κατοικιδίου</w:t>
+        </w:rPr>
+        <w:t xml:space="preserve"> 4 – </w:t>
+      </w:r>
+      <w:r>
+        <w:rPr>
+          <w:b/>
+          <w:bCs/>
+        </w:rPr>
+        <w:t xml:space="preserve">Pet Profile Management </w:t>
       </w:r>
     </w:p>
     <w:p>
-      <w:pPr>
-        <w:rPr>
-          <w:lang w:val="el-GR"/>
-        </w:rPr>
-      </w:pPr>
-      <w:r>
-        <w:rPr>
-          <w:lang w:val="el-GR"/>
-        </w:rPr>
-        <w:t xml:space="preserve">Έκδοση: </w:t>
+      <w:proofErr w:type="spellStart"/>
+      <w:r>
+        <w:t>Έκδοση</w:t>
+      </w:r>
+      <w:proofErr w:type="spellEnd"/>
+      <w:r>
+        <w:t xml:space="preserve">: </w:t>
       </w:r>
       <w:r>
         <w:t>Use</w:t>
       </w:r>
       <w:r>
-        <w:rPr>
-          <w:lang w:val="el-GR"/>
-        </w:rPr>
         <w:t>-</w:t>
       </w:r>
       <w:r>
         <w:t>case</w:t>
       </w:r>
       <w:r>
-        <w:rPr>
-          <w:lang w:val="el-GR"/>
-        </w:rPr>
         <w:t>-</w:t>
       </w:r>
       <w:r>
         <w:t>v</w:t>
       </w:r>
       <w:r>
-        <w:rPr>
-          <w:lang w:val="el-GR"/>
-        </w:rPr>
-        <w:t>0.1</w:t>
+        <w:t>0.2</w:t>
       </w:r>
     </w:p>
     <w:p>
       <w:pPr>
-        <w:pStyle w:val="a7"/>
-        <w:rPr>
-          <w:rFonts w:asciiTheme="majorHAnsi" w:hAnsiTheme="majorHAnsi" w:cstheme="majorHAnsi"/>
+        <w:rPr>
           <w:b/>
           <w:bCs/>
-          <w:color w:val="548DD4" w:themeColor="text2" w:themeTint="99"/>
-          <w:sz w:val="24"/>
-          <w:szCs w:val="24"/>
-          <w:lang w:val="el-GR"/>
-        </w:rPr>
-      </w:pPr>
-      <w:r>
-        <w:rPr>
-          <w:rFonts w:asciiTheme="majorHAnsi" w:hAnsiTheme="majorHAnsi" w:cstheme="majorHAnsi"/>
+          <w:lang w:val="el-GR"/>
+        </w:rPr>
+      </w:pPr>
+      <w:r>
+        <w:rPr>
           <w:b/>
           <w:bCs/>
-          <w:color w:val="548DD4" w:themeColor="text2" w:themeTint="99"/>
-          <w:sz w:val="24"/>
-          <w:szCs w:val="24"/>
           <w:lang w:val="el-GR"/>
         </w:rPr>
         <w:t>Σκοπός:</w:t>
@@ -154,30 +111,21 @@
         <w:rPr>
           <w:lang w:val="el-GR"/>
         </w:rPr>
-        <w:t>Να επιτραπεί στον πελάτη να προσθέσει ένα ή περισσότερα κατοικίδια στο λογαριασμό του, καταχωρώντας βασικές και ιατρικές πληροφορίες.</w:t>
+        <w:t>Να επιτραπεί στον πελάτη να προσθέσει ένα ή περισσότερα κατοικίδια στο λογαριασμό του, καταχωρώντας βασικές(ιατρικές και μη) πληροφορίες.</w:t>
       </w:r>
     </w:p>
     <w:p>
       <w:pPr>
-        <w:pStyle w:val="a7"/>
-        <w:rPr>
-          <w:rFonts w:asciiTheme="majorHAnsi" w:hAnsiTheme="majorHAnsi" w:cstheme="majorHAnsi"/>
+        <w:rPr>
           <w:b/>
           <w:bCs/>
-          <w:color w:val="548DD4" w:themeColor="text2" w:themeTint="99"/>
-          <w:sz w:val="24"/>
-          <w:szCs w:val="24"/>
-          <w:lang w:val="el-GR"/>
-        </w:rPr>
-      </w:pPr>
-      <w:r>
-        <w:rPr>
-          <w:rFonts w:asciiTheme="majorHAnsi" w:hAnsiTheme="majorHAnsi" w:cstheme="majorHAnsi"/>
+          <w:lang w:val="el-GR"/>
+        </w:rPr>
+      </w:pPr>
+      <w:r>
+        <w:rPr>
           <w:b/>
           <w:bCs/>
-          <w:color w:val="548DD4" w:themeColor="text2" w:themeTint="99"/>
-          <w:sz w:val="24"/>
-          <w:szCs w:val="24"/>
           <w:lang w:val="el-GR"/>
         </w:rPr>
         <w:t>Χειριστές:</w:t>
@@ -193,13 +141,7 @@
         <w:rPr>
           <w:lang w:val="el-GR"/>
         </w:rPr>
-        <w:t>-</w:t>
-      </w:r>
-      <w:r>
-        <w:rPr>
-          <w:lang w:val="el-GR"/>
-        </w:rPr>
-        <w:t>Πελάτης</w:t>
+        <w:t>-Πελάτης</w:t>
       </w:r>
       <w:r>
         <w:rPr>
@@ -211,25 +153,16 @@
     </w:p>
     <w:p>
       <w:pPr>
-        <w:pStyle w:val="a7"/>
-        <w:rPr>
-          <w:rFonts w:asciiTheme="majorHAnsi" w:hAnsiTheme="majorHAnsi" w:cstheme="majorHAnsi"/>
+        <w:rPr>
           <w:b/>
           <w:bCs/>
-          <w:color w:val="548DD4" w:themeColor="text2" w:themeTint="99"/>
-          <w:sz w:val="24"/>
-          <w:szCs w:val="24"/>
-          <w:lang w:val="el-GR"/>
-        </w:rPr>
-      </w:pPr>
-      <w:r>
-        <w:rPr>
-          <w:rFonts w:asciiTheme="majorHAnsi" w:hAnsiTheme="majorHAnsi" w:cstheme="majorHAnsi"/>
+          <w:lang w:val="el-GR"/>
+        </w:rPr>
+      </w:pPr>
+      <w:r>
+        <w:rPr>
           <w:b/>
           <w:bCs/>
-          <w:color w:val="548DD4" w:themeColor="text2" w:themeTint="99"/>
-          <w:sz w:val="24"/>
-          <w:szCs w:val="24"/>
           <w:lang w:val="el-GR"/>
         </w:rPr>
         <w:t>Προϋποθέσεις:</w:t>
@@ -250,25 +183,16 @@
     </w:p>
     <w:p>
       <w:pPr>
-        <w:pStyle w:val="a7"/>
-        <w:rPr>
-          <w:rFonts w:asciiTheme="majorHAnsi" w:hAnsiTheme="majorHAnsi" w:cstheme="majorHAnsi"/>
+        <w:rPr>
           <w:b/>
           <w:bCs/>
-          <w:color w:val="548DD4" w:themeColor="text2" w:themeTint="99"/>
-          <w:sz w:val="24"/>
-          <w:szCs w:val="24"/>
-          <w:lang w:val="el-GR"/>
-        </w:rPr>
-      </w:pPr>
-      <w:r>
-        <w:rPr>
-          <w:rFonts w:asciiTheme="majorHAnsi" w:hAnsiTheme="majorHAnsi" w:cstheme="majorHAnsi"/>
+          <w:lang w:val="el-GR"/>
+        </w:rPr>
+      </w:pPr>
+      <w:r>
+        <w:rPr>
           <w:b/>
           <w:bCs/>
-          <w:color w:val="548DD4" w:themeColor="text2" w:themeTint="99"/>
-          <w:sz w:val="24"/>
-          <w:szCs w:val="24"/>
           <w:lang w:val="el-GR"/>
         </w:rPr>
         <w:t>Βασική Ροή:</w:t>
@@ -292,21 +216,25 @@
         <w:rPr>
           <w:lang w:val="el-GR"/>
         </w:rPr>
-        <w:t xml:space="preserve"> Ο πελάτης επιλέγει «Νέο προφίλ </w:t>
-      </w:r>
-      <w:proofErr w:type="spellStart"/>
-      <w:r>
-        <w:rPr>
-          <w:lang w:val="el-GR"/>
-        </w:rPr>
-        <w:t>κατοικιδίου</w:t>
-      </w:r>
-      <w:proofErr w:type="spellEnd"/>
-      <w:r>
-        <w:rPr>
-          <w:lang w:val="el-GR"/>
-        </w:rPr>
-        <w:t>» από το μενού.</w:t>
+        <w:t xml:space="preserve"> Ο χρήστης επιλέγει την ενότητα </w:t>
+      </w:r>
+      <w:r>
+        <w:t>Pet</w:t>
+      </w:r>
+      <w:r>
+        <w:rPr>
+          <w:lang w:val="el-GR"/>
+        </w:rPr>
+        <w:t xml:space="preserve"> </w:t>
+      </w:r>
+      <w:r>
+        <w:t>Profile</w:t>
+      </w:r>
+      <w:r>
+        <w:rPr>
+          <w:lang w:val="el-GR"/>
+        </w:rPr>
+        <w:t>.</w:t>
       </w:r>
       <w:r>
         <w:rPr>
@@ -320,27 +248,13 @@
           <w:bCs/>
           <w:lang w:val="el-GR"/>
         </w:rPr>
-        <w:t>2.</w:t>
-      </w:r>
-      <w:r>
-        <w:rPr>
-          <w:lang w:val="el-GR"/>
-        </w:rPr>
-        <w:t xml:space="preserve"> Το σύστημα εμφανίζει φόρμα εισαγωγής στοιχείων </w:t>
-      </w:r>
-      <w:proofErr w:type="spellStart"/>
-      <w:r>
-        <w:rPr>
-          <w:lang w:val="el-GR"/>
-        </w:rPr>
-        <w:t>κατοικιδίου</w:t>
-      </w:r>
-      <w:proofErr w:type="spellEnd"/>
-      <w:r>
-        <w:rPr>
-          <w:lang w:val="el-GR"/>
-        </w:rPr>
-        <w:t>.</w:t>
+        <w:t>2</w:t>
+      </w:r>
+      <w:r>
+        <w:rPr>
+          <w:lang w:val="el-GR"/>
+        </w:rPr>
+        <w:t>. Το σύστημα εμφανίζει στην οθόνη μια λίστα, αν υπάρχουν, απο τα ήδη προστιθέμενα κατοικίδια</w:t>
       </w:r>
       <w:r>
         <w:rPr>
@@ -360,7 +274,19 @@
         <w:rPr>
           <w:lang w:val="el-GR"/>
         </w:rPr>
-        <w:t xml:space="preserve"> Ο πελάτης συμπληρώνει τα στοιχεία</w:t>
+        <w:t xml:space="preserve"> Ο χρήστης επιλέγει να προσθέσει νέο κατοικίδιο στην οθόνη </w:t>
+      </w:r>
+      <w:r>
+        <w:t>Pet</w:t>
+      </w:r>
+      <w:r>
+        <w:rPr>
+          <w:lang w:val="el-GR"/>
+        </w:rPr>
+        <w:t xml:space="preserve"> </w:t>
+      </w:r>
+      <w:r>
+        <w:t>Profile</w:t>
       </w:r>
       <w:r>
         <w:rPr>
@@ -380,31 +306,13 @@
           <w:bCs/>
           <w:lang w:val="el-GR"/>
         </w:rPr>
-        <w:t>4.</w:t>
-      </w:r>
-      <w:r>
-        <w:rPr>
-          <w:lang w:val="el-GR"/>
-        </w:rPr>
-        <w:t xml:space="preserve"> Το σύστημα ελέγχει την εγκυρότητα των στοιχείων</w:t>
-      </w:r>
-      <w:r>
-        <w:rPr>
-          <w:lang w:val="el-GR"/>
-        </w:rPr>
-        <w:t xml:space="preserve"> </w:t>
-      </w:r>
-      <w:r>
-        <w:rPr>
-          <w:lang w:val="el-GR"/>
-        </w:rPr>
-        <w:t>και διαπιστώνει ότι είναι ορθά</w:t>
-      </w:r>
-      <w:r>
-        <w:rPr>
-          <w:lang w:val="el-GR"/>
-        </w:rPr>
-        <w:t>.</w:t>
+        <w:t>4</w:t>
+      </w:r>
+      <w:r>
+        <w:rPr>
+          <w:lang w:val="el-GR"/>
+        </w:rPr>
+        <w:t>. Το σύστημα εμφανίζει φόρμα υποβολής στοιχείων στην οθόνη Φόρμας Προσθήκης Στοιχείων</w:t>
       </w:r>
       <w:r>
         <w:rPr>
@@ -424,7 +332,7 @@
         <w:rPr>
           <w:lang w:val="el-GR"/>
         </w:rPr>
-        <w:t xml:space="preserve"> Το σύστημα καταχωρεί το νέο κατοικίδιο στη βάση δεδομένων.</w:t>
+        <w:t xml:space="preserve"> Ο χρήστης  εισάγει τα στοιχεία και υποβάλλει την φόρμα.</w:t>
       </w:r>
       <w:r>
         <w:rPr>
@@ -444,7 +352,7 @@
         <w:rPr>
           <w:lang w:val="el-GR"/>
         </w:rPr>
-        <w:t xml:space="preserve"> Εμφανίζεται επιβεβαίωση καταχώρισης.</w:t>
+        <w:t xml:space="preserve"> Το σύστημα ελέγχει την εγκυρότητα των στοιχείων και για πιθανή ύπαρξη του ίδιου κατοικιδίου στην βάση.</w:t>
       </w:r>
       <w:r>
         <w:rPr>
@@ -464,451 +372,598 @@
         <w:rPr>
           <w:lang w:val="el-GR"/>
         </w:rPr>
-        <w:t xml:space="preserve"> </w:t>
-      </w:r>
-      <w:r>
-        <w:rPr>
-          <w:lang w:val="el-GR"/>
-        </w:rPr>
-        <w:t xml:space="preserve">Επιστρέφει στην αρχική οθόνη </w:t>
+        <w:t xml:space="preserve"> Το σύστημα, εφόσον τα στοιχεία είναι σωστά, εμφανίζει οθόνη επιβεβαίωσης.</w:t>
+      </w:r>
+      <w:r>
+        <w:rPr>
+          <w:b/>
+          <w:bCs/>
+          <w:lang w:val="el-GR"/>
+        </w:rPr>
+        <w:br/>
+        <w:t>8.</w:t>
+      </w:r>
+      <w:r>
+        <w:rPr>
+          <w:lang w:val="el-GR"/>
+        </w:rPr>
+        <w:t xml:space="preserve"> Το σύστημα καταχωρεί το νέο κατοικίδιο στη βάση δεδομένων και εμφανίζει μήνυμα επιτυχούς καταχώρησης.</w:t>
+      </w:r>
+      <w:r>
+        <w:rPr>
+          <w:lang w:val="el-GR"/>
+        </w:rPr>
+        <w:br/>
+      </w:r>
+      <w:r>
+        <w:rPr>
+          <w:b/>
+          <w:bCs/>
+          <w:lang w:val="el-GR"/>
+        </w:rPr>
+        <w:t>9.</w:t>
+      </w:r>
+      <w:r>
+        <w:rPr>
+          <w:lang w:val="el-GR"/>
+        </w:rPr>
+        <w:t xml:space="preserve"> Το σύστημα εμφανίζει το νέο προφίλ κατοικιδίου. </w:t>
+      </w:r>
+      <w:r>
+        <w:rPr>
+          <w:lang w:val="el-GR"/>
+        </w:rPr>
+        <w:br/>
       </w:r>
     </w:p>
     <w:p>
       <w:pPr>
-        <w:pStyle w:val="a7"/>
-        <w:rPr>
-          <w:rFonts w:asciiTheme="majorHAnsi" w:hAnsiTheme="majorHAnsi" w:cstheme="majorHAnsi"/>
+        <w:rPr>
           <w:b/>
           <w:bCs/>
-          <w:color w:val="548DD4" w:themeColor="text2" w:themeTint="99"/>
-          <w:sz w:val="24"/>
-          <w:szCs w:val="24"/>
-          <w:lang w:val="el-GR"/>
-        </w:rPr>
-      </w:pPr>
-      <w:r>
-        <w:rPr>
-          <w:rFonts w:asciiTheme="majorHAnsi" w:hAnsiTheme="majorHAnsi" w:cstheme="majorHAnsi"/>
+          <w:lang w:val="el-GR"/>
+        </w:rPr>
+      </w:pPr>
+      <w:r>
+        <w:rPr>
           <w:b/>
           <w:bCs/>
-          <w:color w:val="548DD4" w:themeColor="text2" w:themeTint="99"/>
-          <w:sz w:val="24"/>
-          <w:szCs w:val="24"/>
           <w:lang w:val="el-GR"/>
         </w:rPr>
         <w:t>Εναλλακτικές Ροές:</w:t>
+      </w:r>
+      <w:r>
+        <w:rPr>
+          <w:lang w:val="el-GR"/>
+        </w:rPr>
+        <w:br/>
+      </w:r>
+      <w:r>
+        <w:rPr>
+          <w:b/>
+          <w:bCs/>
+          <w:lang w:val="el-GR"/>
+        </w:rPr>
+        <w:t>1.</w:t>
+      </w:r>
+      <w:r>
+        <w:rPr>
+          <w:lang w:val="el-GR"/>
+        </w:rPr>
+        <w:t xml:space="preserve"> Αναζήτηση ή Προβολή Κατοικιδίου</w:t>
+      </w:r>
+      <w:r>
+        <w:rPr>
+          <w:lang w:val="el-GR"/>
+        </w:rPr>
+        <w:br/>
+        <w:t xml:space="preserve">             </w:t>
+      </w:r>
+      <w:r>
+        <w:rPr>
+          <w:b/>
+          <w:bCs/>
+          <w:lang w:val="el-GR"/>
+        </w:rPr>
+        <w:t>2.1.1.</w:t>
+      </w:r>
+      <w:r>
+        <w:rPr>
+          <w:lang w:val="el-GR"/>
+        </w:rPr>
+        <w:t xml:space="preserve"> Ο χρήστης επιλέγει αναζήτηση στην Οθόνη Αναζήτησης</w:t>
+      </w:r>
+      <w:r>
+        <w:rPr>
+          <w:lang w:val="el-GR"/>
+        </w:rPr>
+        <w:br/>
+        <w:t xml:space="preserve">             </w:t>
+      </w:r>
+      <w:r>
+        <w:rPr>
+          <w:b/>
+          <w:bCs/>
+          <w:lang w:val="el-GR"/>
+        </w:rPr>
+        <w:t>2.1.2.</w:t>
+      </w:r>
+      <w:r>
+        <w:rPr>
+          <w:lang w:val="el-GR"/>
+        </w:rPr>
+        <w:t xml:space="preserve"> Ο χρήστης εισάγει κριτήρια αναζήτησης ( π.χ. όνομα κατοικιδίου)</w:t>
+      </w:r>
+      <w:r>
+        <w:rPr>
+          <w:lang w:val="el-GR"/>
+        </w:rPr>
+        <w:br/>
+      </w:r>
+      <w:r>
+        <w:rPr>
+          <w:b/>
+          <w:bCs/>
+          <w:lang w:val="el-GR"/>
+        </w:rPr>
+        <w:t xml:space="preserve">             2.1.3.</w:t>
+      </w:r>
+      <w:r>
+        <w:rPr>
+          <w:lang w:val="el-GR"/>
+        </w:rPr>
+        <w:t xml:space="preserve"> Το σύστημα αναζητά το κατοικίδιο στην βάση δεδομένων και εμφανίζει τα αποτελέσματα στην Οθόνη Αποτελεσμάτων Αναζήτησης</w:t>
+      </w:r>
+      <w:r>
+        <w:rPr>
+          <w:lang w:val="el-GR"/>
+        </w:rPr>
+        <w:br/>
+        <w:t xml:space="preserve">             </w:t>
+      </w:r>
+      <w:r>
+        <w:rPr>
+          <w:b/>
+          <w:bCs/>
+          <w:lang w:val="el-GR"/>
+        </w:rPr>
+        <w:t>2.1.4.</w:t>
+      </w:r>
+      <w:r>
+        <w:rPr>
+          <w:lang w:val="el-GR"/>
+        </w:rPr>
+        <w:t xml:space="preserve"> Ο χρήστης επιλέγει το επιθυμητό κατοικίδιο και προβάλλει τα στοιχεία του</w:t>
+      </w:r>
+      <w:r>
+        <w:rPr>
+          <w:lang w:val="el-GR"/>
+        </w:rPr>
+        <w:br/>
+        <w:t xml:space="preserve">             </w:t>
+      </w:r>
+      <w:r>
+        <w:rPr>
+          <w:b/>
+          <w:bCs/>
+          <w:lang w:val="el-GR"/>
+        </w:rPr>
+        <w:t>2.1.5.</w:t>
+      </w:r>
+      <w:r>
+        <w:rPr>
+          <w:lang w:val="el-GR"/>
+        </w:rPr>
+        <w:t xml:space="preserve"> Ο χρήστης κλείνει το προφίλ του κατοικιδίου και το σύστημα τον επιστρέφει στο βήμα 2 της βασικής ροής.</w:t>
+      </w:r>
+      <w:r>
+        <w:rPr>
+          <w:lang w:val="el-GR"/>
+        </w:rPr>
+        <w:br/>
+      </w:r>
+      <w:r>
+        <w:rPr>
+          <w:b/>
+          <w:bCs/>
+          <w:lang w:val="el-GR"/>
+        </w:rPr>
+        <w:t>2.</w:t>
+      </w:r>
+      <w:r>
+        <w:rPr>
+          <w:lang w:val="el-GR"/>
+        </w:rPr>
+        <w:t xml:space="preserve"> Επεξεργασία προφίλ κατοικιδίου</w:t>
+      </w:r>
+      <w:r>
+        <w:rPr>
+          <w:lang w:val="el-GR"/>
+        </w:rPr>
+        <w:br/>
+      </w:r>
+      <w:r>
+        <w:rPr>
+          <w:lang w:val="el-GR"/>
+        </w:rPr>
+        <w:lastRenderedPageBreak/>
+        <w:t xml:space="preserve">            </w:t>
+      </w:r>
+      <w:r>
+        <w:rPr>
+          <w:b/>
+          <w:bCs/>
+          <w:lang w:val="el-GR"/>
+        </w:rPr>
+        <w:t>2.2.1.</w:t>
+      </w:r>
+      <w:r>
+        <w:rPr>
+          <w:lang w:val="el-GR"/>
+        </w:rPr>
+        <w:t xml:space="preserve"> Ο χρήστης επιλέγει αναζήτηση στην Οθόνη Αναζήτησης</w:t>
+      </w:r>
+      <w:r>
+        <w:rPr>
+          <w:lang w:val="el-GR"/>
+        </w:rPr>
+        <w:br/>
+      </w:r>
+      <w:r>
+        <w:rPr>
+          <w:b/>
+          <w:bCs/>
+          <w:lang w:val="el-GR"/>
+        </w:rPr>
+        <w:t xml:space="preserve">            2.2.2.</w:t>
+      </w:r>
+      <w:r>
+        <w:rPr>
+          <w:lang w:val="el-GR"/>
+        </w:rPr>
+        <w:t xml:space="preserve"> Ο χρήστης εισάγει κριτήρια αναζήτησης ( π.χ. όνομα κατοικιδίου)</w:t>
+      </w:r>
+      <w:r>
+        <w:rPr>
+          <w:lang w:val="el-GR"/>
+        </w:rPr>
+        <w:br/>
+        <w:t xml:space="preserve">            </w:t>
+      </w:r>
+      <w:r>
+        <w:rPr>
+          <w:b/>
+          <w:bCs/>
+          <w:lang w:val="el-GR"/>
+        </w:rPr>
+        <w:t>2.2.3.</w:t>
+      </w:r>
+      <w:r>
+        <w:rPr>
+          <w:lang w:val="el-GR"/>
+        </w:rPr>
+        <w:t xml:space="preserve"> Το σύστημα αναζητά το κατοικίδιο στην βάση δεδομένων και εμφανίζει τα αποτελέσματα στην Οθόνη Αποτελεσμάτων Αναζήτησης</w:t>
+      </w:r>
+      <w:r>
+        <w:rPr>
+          <w:lang w:val="el-GR"/>
+        </w:rPr>
+        <w:br/>
+        <w:t xml:space="preserve">            </w:t>
+      </w:r>
+      <w:r>
+        <w:rPr>
+          <w:b/>
+          <w:bCs/>
+          <w:lang w:val="el-GR"/>
+        </w:rPr>
+        <w:t>2.2.4.</w:t>
+      </w:r>
+      <w:r>
+        <w:rPr>
+          <w:lang w:val="el-GR"/>
+        </w:rPr>
+        <w:t xml:space="preserve"> Ο χρήστης επιλέγει το επιθυμητό κατοικίδιο και επεξεργάζεται τα στοιχεία του στην οθόνη Επεξεργασίας Στοιχείων. </w:t>
+      </w:r>
+      <w:r>
+        <w:rPr>
+          <w:lang w:val="el-GR"/>
+        </w:rPr>
+        <w:br/>
+        <w:t xml:space="preserve">            </w:t>
+      </w:r>
+      <w:r>
+        <w:rPr>
+          <w:b/>
+          <w:bCs/>
+          <w:lang w:val="el-GR"/>
+        </w:rPr>
+        <w:t>2.2.5.</w:t>
+      </w:r>
+      <w:r>
+        <w:rPr>
+          <w:lang w:val="el-GR"/>
+        </w:rPr>
+        <w:t xml:space="preserve"> Οι αλλαγές αποθηκεύονται στη βάση και το σύστημα τον επιστρέφει στο βήμα 2 της βασικής ροής.</w:t>
+      </w:r>
+      <w:r>
+        <w:rPr>
+          <w:lang w:val="el-GR"/>
+        </w:rPr>
+        <w:br/>
+      </w:r>
+      <w:r>
+        <w:rPr>
+          <w:b/>
+          <w:bCs/>
+          <w:lang w:val="el-GR"/>
+        </w:rPr>
+        <w:t>3.</w:t>
+      </w:r>
+      <w:r>
+        <w:rPr>
+          <w:lang w:val="el-GR"/>
+        </w:rPr>
+        <w:t xml:space="preserve"> Κάποιο πεδίο δεν είναι έγκυρο ή είναι κενό. </w:t>
+      </w:r>
+      <w:r>
+        <w:rPr>
+          <w:lang w:val="el-GR"/>
+        </w:rPr>
+        <w:br/>
+      </w:r>
+      <w:r>
+        <w:rPr>
+          <w:b/>
+          <w:bCs/>
+          <w:lang w:val="el-GR"/>
+        </w:rPr>
+        <w:t xml:space="preserve">             3.3.1.</w:t>
+      </w:r>
+      <w:r>
+        <w:rPr>
+          <w:lang w:val="el-GR"/>
+        </w:rPr>
+        <w:t xml:space="preserve"> Ο χρήστης εισάγει λανθασμένα στοιχεία στην Οθόνη Φόρμας Προσθήκης Στοιχείων ή αφήνει κάποιο πεδίο κενό.</w:t>
+      </w:r>
+      <w:r>
+        <w:rPr>
+          <w:lang w:val="el-GR"/>
+        </w:rPr>
+        <w:br/>
+      </w:r>
+      <w:r>
+        <w:rPr>
+          <w:b/>
+          <w:bCs/>
+          <w:lang w:val="el-GR"/>
+        </w:rPr>
+        <w:t xml:space="preserve">             3.3.2.</w:t>
+      </w:r>
+      <w:r>
+        <w:rPr>
+          <w:lang w:val="el-GR"/>
+        </w:rPr>
+        <w:t xml:space="preserve"> Το σύστημα του εμφανίζει την Οθόνη Σφάλματος και ανακατευθύνει τον χρήστης στο βήμα 4 της βασικής ροής.</w:t>
+      </w:r>
+      <w:r>
+        <w:rPr>
+          <w:lang w:val="el-GR"/>
+        </w:rPr>
+        <w:br/>
+      </w:r>
+      <w:r>
+        <w:rPr>
+          <w:b/>
+          <w:bCs/>
+          <w:lang w:val="el-GR"/>
+        </w:rPr>
+        <w:t>4.</w:t>
+      </w:r>
+      <w:r>
+        <w:rPr>
+          <w:lang w:val="el-GR"/>
+        </w:rPr>
+        <w:t xml:space="preserve"> Υπάρχει ήδη καταχωρημένο κατοικίδιο με τον ίδιο αριθμό </w:t>
+      </w:r>
+      <w:r>
+        <w:t>microchip</w:t>
+      </w:r>
+      <w:r>
+        <w:rPr>
+          <w:lang w:val="el-GR"/>
+        </w:rPr>
+        <w:t xml:space="preserve">. </w:t>
+      </w:r>
+      <w:r>
+        <w:rPr>
+          <w:lang w:val="el-GR"/>
+        </w:rPr>
+        <w:br/>
+        <w:t xml:space="preserve">             </w:t>
+      </w:r>
+      <w:r>
+        <w:rPr>
+          <w:b/>
+          <w:bCs/>
+          <w:lang w:val="el-GR"/>
+        </w:rPr>
+        <w:t>3.4.1.</w:t>
+      </w:r>
+      <w:r>
+        <w:rPr>
+          <w:lang w:val="el-GR"/>
+        </w:rPr>
+        <w:t xml:space="preserve"> Ο χρήστης εισάγει τον ίδιο αριθμό </w:t>
+      </w:r>
+      <w:r>
+        <w:t>microchip</w:t>
+      </w:r>
+      <w:r>
+        <w:rPr>
+          <w:lang w:val="el-GR"/>
+        </w:rPr>
+        <w:t xml:space="preserve"> με ήδη υπάρχον κατοικίδιο  στην Οθόνη Φόρμας Προσθήκης στοιχείων.</w:t>
+      </w:r>
+      <w:r>
+        <w:rPr>
+          <w:lang w:val="el-GR"/>
+        </w:rPr>
+        <w:br/>
+        <w:t xml:space="preserve">             </w:t>
+      </w:r>
+      <w:r>
+        <w:rPr>
+          <w:b/>
+          <w:bCs/>
+          <w:lang w:val="el-GR"/>
+        </w:rPr>
+        <w:t>3.4.2.</w:t>
+      </w:r>
+      <w:r>
+        <w:rPr>
+          <w:lang w:val="el-GR"/>
+        </w:rPr>
+        <w:t xml:space="preserve"> Το σύστημα του εμφανίζει Οθόνη Ενημέρωσης ότι υπάρχει ήδη κατοικίδιο και ανακατευθύνει τον χρήστη στο βήμα 2 της βασικής ροής.</w:t>
+      </w:r>
+      <w:r>
+        <w:rPr>
+          <w:lang w:val="el-GR"/>
+        </w:rPr>
+        <w:br/>
+      </w:r>
+      <w:r>
+        <w:rPr>
+          <w:b/>
+          <w:bCs/>
+          <w:lang w:val="el-GR"/>
+        </w:rPr>
+        <w:t>5.</w:t>
+      </w:r>
+      <w:r>
+        <w:rPr>
+          <w:lang w:val="el-GR"/>
+        </w:rPr>
+        <w:t xml:space="preserve"> Επιστροφή/Ακύρωση Διαδικασίας</w:t>
+      </w:r>
+      <w:r>
+        <w:rPr>
+          <w:lang w:val="el-GR"/>
+        </w:rPr>
+        <w:br/>
+      </w:r>
+      <w:r>
+        <w:rPr>
+          <w:b/>
+          <w:bCs/>
+          <w:lang w:val="el-GR"/>
+        </w:rPr>
+        <w:t xml:space="preserve">            3.5.1.</w:t>
+      </w:r>
+      <w:r>
+        <w:rPr>
+          <w:lang w:val="el-GR"/>
+        </w:rPr>
+        <w:t xml:space="preserve"> Ο χρήστης επιλέγει επιστροφή οποιαδήποτε στιγμή και το σύστημα τον ανακατευθύνει στην προηγούμενη οθόνη. </w:t>
+      </w:r>
+      <w:r>
+        <w:rPr>
+          <w:lang w:val="el-GR"/>
+        </w:rPr>
+        <w:br/>
       </w:r>
     </w:p>
     <w:p>
       <w:pPr>
         <w:rPr>
-          <w:lang w:val="el-GR"/>
-        </w:rPr>
-      </w:pPr>
-      <w:r>
-        <w:rPr>
           <w:b/>
           <w:bCs/>
           <w:lang w:val="el-GR"/>
         </w:rPr>
-        <w:t>4</w:t>
-      </w:r>
+      </w:pPr>
       <w:r>
         <w:rPr>
           <w:b/>
           <w:bCs/>
           <w:lang w:val="el-GR"/>
         </w:rPr>
-        <w:t>.1</w:t>
-      </w:r>
-      <w:r>
+        <w:t>Προεκτάσεις:</w:t>
+      </w:r>
+    </w:p>
+    <w:p>
+      <w:pPr>
+        <w:rPr>
+          <w:lang w:val="el-GR"/>
+        </w:rPr>
+      </w:pPr>
+      <w:r>
+        <w:rPr>
+          <w:lang w:val="el-GR"/>
+        </w:rPr>
+        <w:t>- Ανέβασμα φωτογραφίας κατοικιδίου.</w:t>
+      </w:r>
+      <w:r>
+        <w:rPr>
+          <w:lang w:val="el-GR"/>
+        </w:rPr>
+        <w:br/>
+        <w:t>- Σύνδεση κατοικιδίου με ιστορικό θεραπειών.</w:t>
+      </w:r>
+      <w:r>
+        <w:rPr>
+          <w:lang w:val="el-GR"/>
+        </w:rPr>
+        <w:br/>
+        <w:t>- Δυνατότητα κοινής κηδεμονίας με άλλον χρήστη.</w:t>
+      </w:r>
+      <w:r>
+        <w:rPr>
+          <w:lang w:val="el-GR"/>
+        </w:rPr>
+        <w:br/>
+        <w:t>- Επεξεργασία στοιχείων κατοικιδίου ( πχ βάρος, ηλικία κλπ).</w:t>
+      </w:r>
+    </w:p>
+    <w:p>
+      <w:pPr>
+        <w:rPr>
+          <w:lang w:val="el-GR"/>
+        </w:rPr>
+      </w:pPr>
+    </w:p>
+    <w:p>
+      <w:pPr>
         <w:rPr>
           <w:b/>
           <w:bCs/>
-          <w:lang w:val="el-GR"/>
-        </w:rPr>
-        <w:t>.</w:t>
-      </w:r>
-      <w:r>
-        <w:rPr>
-          <w:lang w:val="el-GR"/>
-        </w:rPr>
-        <w:t xml:space="preserve"> Κάποιο πεδίο δεν είναι έγκυρο ή είναι κενό </w:t>
-      </w:r>
-      <w:r>
-        <w:rPr>
-          <w:lang w:val="el-GR"/>
-        </w:rPr>
-        <w:br/>
-      </w:r>
+        </w:rPr>
+      </w:pPr>
       <w:r>
         <w:rPr>
           <w:b/>
           <w:bCs/>
-          <w:lang w:val="el-GR"/>
-        </w:rPr>
-        <w:t xml:space="preserve">               </w:t>
-      </w:r>
-      <w:r>
+        </w:rPr>
+        <w:t xml:space="preserve">Mock-up screen: </w:t>
+      </w:r>
+    </w:p>
+    <w:p>
+      <w:pPr>
         <w:rPr>
           <w:b/>
           <w:bCs/>
-          <w:lang w:val="el-GR"/>
-        </w:rPr>
-        <w:t xml:space="preserve"> </w:t>
-      </w:r>
+        </w:rPr>
+      </w:pPr>
       <w:r>
         <w:rPr>
           <w:b/>
-          <w:bCs/>
-          <w:lang w:val="el-GR"/>
-        </w:rPr>
-        <w:t>4.1.1.</w:t>
-      </w:r>
-      <w:r>
-        <w:rPr>
-          <w:lang w:val="el-GR"/>
-        </w:rPr>
-        <w:t xml:space="preserve"> </w:t>
-      </w:r>
-      <w:r>
-        <w:rPr>
-          <w:lang w:val="el-GR"/>
-        </w:rPr>
-        <w:t xml:space="preserve">Το σύστημα εμφανίζει μήνυμα σφάλματος και ζητά </w:t>
-      </w:r>
-      <w:proofErr w:type="spellStart"/>
-      <w:r>
-        <w:rPr>
-          <w:lang w:val="el-GR"/>
-        </w:rPr>
-        <w:t>επανεισαγωγή</w:t>
-      </w:r>
-      <w:proofErr w:type="spellEnd"/>
-      <w:r>
-        <w:rPr>
-          <w:lang w:val="el-GR"/>
-        </w:rPr>
-        <w:t>.</w:t>
-      </w:r>
-      <w:r>
-        <w:rPr>
-          <w:lang w:val="el-GR"/>
-        </w:rPr>
-        <w:br/>
-        <w:t xml:space="preserve">                </w:t>
-      </w:r>
-      <w:r>
-        <w:rPr>
-          <w:b/>
-          <w:bCs/>
-          <w:lang w:val="el-GR"/>
-        </w:rPr>
-        <w:t>4.1.2</w:t>
-      </w:r>
-      <w:r>
-        <w:rPr>
-          <w:lang w:val="el-GR"/>
-        </w:rPr>
-        <w:t>. Η περίπτωση χρήσης συνεχίζεται από το βήμα 3</w:t>
-      </w:r>
-      <w:r>
-        <w:rPr>
-          <w:lang w:val="el-GR"/>
-        </w:rPr>
-        <w:br/>
-      </w:r>
-      <w:r>
-        <w:rPr>
-          <w:b/>
-          <w:bCs/>
-          <w:lang w:val="el-GR"/>
-        </w:rPr>
-        <w:t>4.2.</w:t>
-      </w:r>
-      <w:r>
-        <w:rPr>
-          <w:lang w:val="el-GR"/>
-        </w:rPr>
-        <w:t xml:space="preserve"> Υπάρχει ήδη καταχωρημένο κατοικίδιο με τον ίδιο αριθμό </w:t>
-      </w:r>
-      <w:r>
-        <w:t>microchip</w:t>
-      </w:r>
-      <w:r>
-        <w:rPr>
-          <w:lang w:val="el-GR"/>
-        </w:rPr>
-        <w:br/>
-        <w:t xml:space="preserve">               </w:t>
-      </w:r>
-      <w:r>
-        <w:rPr>
-          <w:b/>
-          <w:bCs/>
-          <w:lang w:val="el-GR"/>
-        </w:rPr>
-        <w:t>4.2.1.</w:t>
-      </w:r>
-      <w:r>
-        <w:rPr>
-          <w:lang w:val="el-GR"/>
-        </w:rPr>
-        <w:t xml:space="preserve"> </w:t>
-      </w:r>
-      <w:r>
-        <w:rPr>
-          <w:lang w:val="el-GR"/>
-        </w:rPr>
-        <w:t>Το σύστημα ενημερώνει τον χρήστη</w:t>
-      </w:r>
-      <w:r>
-        <w:rPr>
-          <w:lang w:val="el-GR"/>
-        </w:rPr>
-        <w:t xml:space="preserve"> ότι </w:t>
-      </w:r>
-      <w:r>
-        <w:rPr>
-          <w:lang w:val="el-GR"/>
-        </w:rPr>
-        <w:t>υπάρχει</w:t>
-      </w:r>
-      <w:r>
-        <w:rPr>
-          <w:lang w:val="el-GR"/>
-        </w:rPr>
-        <w:t xml:space="preserve"> </w:t>
-      </w:r>
-      <w:r>
-        <w:rPr>
-          <w:lang w:val="el-GR"/>
-        </w:rPr>
-        <w:t>ήδη</w:t>
-      </w:r>
-      <w:r>
-        <w:rPr>
-          <w:lang w:val="el-GR"/>
-        </w:rPr>
-        <w:t xml:space="preserve"> </w:t>
-      </w:r>
-      <w:r>
-        <w:rPr>
-          <w:lang w:val="el-GR"/>
-        </w:rPr>
-        <w:t>κατοικίδιο</w:t>
-      </w:r>
-      <w:r>
-        <w:rPr>
-          <w:lang w:val="el-GR"/>
-        </w:rPr>
-        <w:t xml:space="preserve"> με αυτό το </w:t>
-      </w:r>
-      <w:r>
-        <w:t>microchip</w:t>
-      </w:r>
-      <w:r>
-        <w:rPr>
-          <w:lang w:val="el-GR"/>
-        </w:rPr>
-        <w:t xml:space="preserve"> </w:t>
-      </w:r>
-      <w:r>
-        <w:rPr>
-          <w:lang w:val="el-GR"/>
-        </w:rPr>
-        <w:t xml:space="preserve"> και προσφέρει επιλογή σύνδεσης με </w:t>
-      </w:r>
-      <w:r>
-        <w:rPr>
-          <w:lang w:val="el-GR"/>
-        </w:rPr>
-        <w:t xml:space="preserve">το </w:t>
-      </w:r>
-      <w:r>
-        <w:rPr>
-          <w:lang w:val="el-GR"/>
-        </w:rPr>
-        <w:t>υπάρχον.</w:t>
-      </w:r>
-      <w:r>
-        <w:rPr>
-          <w:lang w:val="el-GR"/>
-        </w:rPr>
-        <w:br/>
-        <w:t xml:space="preserve">                </w:t>
-      </w:r>
-      <w:r>
-        <w:rPr>
-          <w:b/>
-          <w:bCs/>
-          <w:lang w:val="el-GR"/>
-        </w:rPr>
-        <w:t>4.2.2.</w:t>
-      </w:r>
-      <w:r>
-        <w:rPr>
-          <w:lang w:val="el-GR"/>
-        </w:rPr>
-        <w:t xml:space="preserve"> </w:t>
-      </w:r>
-      <w:r>
-        <w:rPr>
-          <w:lang w:val="el-GR"/>
-        </w:rPr>
-        <w:t>Το σύστημα τον επιστρέφει στην αρχική σελίδα.</w:t>
-      </w:r>
-    </w:p>
-    <w:p>
-      <w:pPr>
-        <w:pStyle w:val="a7"/>
-        <w:rPr>
-          <w:rFonts w:asciiTheme="majorHAnsi" w:hAnsiTheme="majorHAnsi" w:cstheme="majorHAnsi"/>
-          <w:b/>
-          <w:bCs/>
-          <w:color w:val="548DD4" w:themeColor="text2" w:themeTint="99"/>
-          <w:sz w:val="24"/>
-          <w:szCs w:val="24"/>
-          <w:lang w:val="el-GR"/>
-        </w:rPr>
-      </w:pPr>
-      <w:r>
-        <w:rPr>
-          <w:rFonts w:asciiTheme="majorHAnsi" w:hAnsiTheme="majorHAnsi" w:cstheme="majorHAnsi"/>
-          <w:b/>
-          <w:bCs/>
-          <w:color w:val="548DD4" w:themeColor="text2" w:themeTint="99"/>
-          <w:sz w:val="24"/>
-          <w:szCs w:val="24"/>
-          <w:lang w:val="el-GR"/>
-        </w:rPr>
-        <w:t>Προεκτάσεις:</w:t>
-      </w:r>
-    </w:p>
-    <w:p>
-      <w:pPr>
-        <w:rPr>
-          <w:lang w:val="el-GR"/>
-        </w:rPr>
-      </w:pPr>
-      <w:r>
-        <w:rPr>
-          <w:lang w:val="el-GR"/>
-        </w:rPr>
-        <w:t xml:space="preserve">- Ανέβασμα φωτογραφίας </w:t>
-      </w:r>
-      <w:proofErr w:type="spellStart"/>
-      <w:r>
-        <w:rPr>
-          <w:lang w:val="el-GR"/>
-        </w:rPr>
-        <w:t>κατοικιδίου</w:t>
-      </w:r>
-      <w:proofErr w:type="spellEnd"/>
-      <w:r>
-        <w:rPr>
-          <w:lang w:val="el-GR"/>
-        </w:rPr>
-        <w:t>.</w:t>
-      </w:r>
-      <w:r>
-        <w:rPr>
-          <w:lang w:val="el-GR"/>
-        </w:rPr>
-        <w:br/>
-        <w:t xml:space="preserve">- Σύνδεση </w:t>
-      </w:r>
-      <w:proofErr w:type="spellStart"/>
-      <w:r>
-        <w:rPr>
-          <w:lang w:val="el-GR"/>
-        </w:rPr>
-        <w:t>κατοικιδίου</w:t>
-      </w:r>
-      <w:proofErr w:type="spellEnd"/>
-      <w:r>
-        <w:rPr>
-          <w:lang w:val="el-GR"/>
-        </w:rPr>
-        <w:t xml:space="preserve"> με ιστορικό θεραπειών.</w:t>
-      </w:r>
-      <w:r>
-        <w:rPr>
-          <w:lang w:val="el-GR"/>
-        </w:rPr>
-        <w:br/>
-        <w:t>- Δυνατότητα κοινής κηδεμονίας με άλλον χρήστη.</w:t>
-      </w:r>
-    </w:p>
-    <w:p>
-      <w:pPr>
-        <w:rPr>
-          <w:lang w:val="el-GR"/>
-        </w:rPr>
-      </w:pPr>
-    </w:p>
-    <w:p>
-      <w:pPr>
-        <w:rPr>
-          <w:lang w:val="el-GR"/>
-        </w:rPr>
-      </w:pPr>
-    </w:p>
-    <w:p>
-      <w:pPr>
-        <w:rPr>
-          <w:lang w:val="el-GR"/>
-        </w:rPr>
-      </w:pPr>
-    </w:p>
-    <w:p>
-      <w:pPr>
-        <w:rPr>
-          <w:rFonts w:asciiTheme="majorHAnsi" w:hAnsiTheme="majorHAnsi" w:cstheme="majorHAnsi"/>
-          <w:b/>
-          <w:bCs/>
-          <w:color w:val="548DD4" w:themeColor="text2" w:themeTint="99"/>
-          <w:sz w:val="24"/>
-          <w:szCs w:val="24"/>
-        </w:rPr>
-      </w:pPr>
-      <w:r>
-        <w:rPr>
-          <w:rFonts w:asciiTheme="majorHAnsi" w:hAnsiTheme="majorHAnsi" w:cstheme="majorHAnsi"/>
-          <w:b/>
-          <w:bCs/>
-          <w:color w:val="548DD4" w:themeColor="text2" w:themeTint="99"/>
-          <w:sz w:val="24"/>
-          <w:szCs w:val="24"/>
+          <w:noProof/>
         </w:rPr>
         <w:lastRenderedPageBreak/>
-        <w:t xml:space="preserve">Mock-up screen: </w:t>
-      </w:r>
-    </w:p>
-    <w:p>
-      <w:pPr>
-        <w:rPr>
-          <w:rFonts w:asciiTheme="majorHAnsi" w:hAnsiTheme="majorHAnsi" w:cstheme="majorHAnsi"/>
-          <w:b/>
-          <w:bCs/>
-          <w:color w:val="0070C0"/>
-          <w:lang w:val="el-GR"/>
-        </w:rPr>
-      </w:pPr>
-      <w:r>
-        <w:rPr>
-          <w:rFonts w:asciiTheme="majorHAnsi" w:hAnsiTheme="majorHAnsi" w:cstheme="majorHAnsi"/>
-          <w:b/>
-          <w:bCs/>
-          <w:noProof/>
-          <w:color w:val="0070C0"/>
-          <w:lang w:val="el-GR"/>
-        </w:rPr>
         <w:drawing>
-          <wp:inline distT="0" distB="0" distL="0" distR="0" wp14:anchorId="3BECD05F" wp14:editId="688E6261">
-            <wp:extent cx="3264927" cy="4899660"/>
-            <wp:effectExtent l="0" t="0" r="0" b="0"/>
-            <wp:docPr id="1374937400" name="Εικόνα 2"/>
+          <wp:inline distT="0" distB="0" distL="0" distR="0" wp14:anchorId="26249C4E" wp14:editId="658D1880">
+            <wp:extent cx="2717602" cy="4073236"/>
+            <wp:effectExtent l="0" t="0" r="6985" b="3810"/>
+            <wp:docPr id="1206839651" name="Εικόνα 4"/>
             <wp:cNvGraphicFramePr>
               <a:graphicFrameLocks xmlns:a="http://schemas.openxmlformats.org/drawingml/2006/main" noChangeAspect="1"/>
             </wp:cNvGraphicFramePr>
@@ -916,7 +971,7 @@
               <a:graphicData uri="http://schemas.openxmlformats.org/drawingml/2006/picture">
                 <pic:pic xmlns:pic="http://schemas.openxmlformats.org/drawingml/2006/picture">
                   <pic:nvPicPr>
-                    <pic:cNvPr id="0" name="Picture 2"/>
+                    <pic:cNvPr id="0" name="Εικόνα 2"/>
                     <pic:cNvPicPr>
                       <a:picLocks noChangeAspect="1" noChangeArrowheads="1"/>
                     </pic:cNvPicPr>
@@ -937,7 +992,7 @@
                   <pic:spPr bwMode="auto">
                     <a:xfrm>
                       <a:off x="0" y="0"/>
-                      <a:ext cx="3275250" cy="4915152"/>
+                      <a:ext cx="2722561" cy="4080668"/>
                     </a:xfrm>
                     <a:prstGeom prst="rect">
                       <a:avLst/>
@@ -957,822 +1012,685 @@
     <w:p>
       <w:pPr>
         <w:rPr>
-          <w:rFonts w:asciiTheme="majorHAnsi" w:hAnsiTheme="majorHAnsi" w:cstheme="majorHAnsi"/>
           <w:b/>
           <w:bCs/>
-          <w:color w:val="0070C0"/>
-          <w:lang w:val="el-GR"/>
         </w:rPr>
       </w:pPr>
     </w:p>
     <w:p>
       <w:pPr>
         <w:rPr>
-          <w:rFonts w:eastAsia="Times New Roman" w:cs="Times New Roman"/>
-          <w:lang w:val="el-GR" w:eastAsia="el-GR"/>
-        </w:rPr>
-      </w:pPr>
-      <w:r>
-        <w:rPr>
-          <w:rFonts w:asciiTheme="majorHAnsi" w:hAnsiTheme="majorHAnsi" w:cstheme="majorHAnsi"/>
+          <w:lang w:val="el-GR"/>
+        </w:rPr>
+      </w:pPr>
+      <w:r>
+        <w:rPr>
           <w:b/>
           <w:bCs/>
-          <w:color w:val="548DD4" w:themeColor="text2" w:themeTint="99"/>
-          <w:sz w:val="24"/>
-          <w:szCs w:val="24"/>
           <w:lang w:val="el-GR"/>
         </w:rPr>
         <w:t>Ειδικές Απαιτήσεις</w:t>
       </w:r>
       <w:r>
         <w:rPr>
-          <w:rFonts w:asciiTheme="majorHAnsi" w:hAnsiTheme="majorHAnsi" w:cstheme="majorHAnsi"/>
           <w:b/>
           <w:bCs/>
-          <w:color w:val="548DD4" w:themeColor="text2" w:themeTint="99"/>
-          <w:sz w:val="24"/>
-          <w:szCs w:val="24"/>
           <w:lang w:val="el-GR"/>
         </w:rPr>
         <w:br/>
       </w:r>
       <w:r>
         <w:rPr>
-          <w:rFonts w:eastAsia="Times New Roman" w:cs="Times New Roman"/>
-          <w:lang w:val="el-GR" w:eastAsia="el-GR"/>
-        </w:rPr>
-        <w:t>-</w:t>
-      </w:r>
-      <w:r>
-        <w:rPr>
-          <w:rFonts w:eastAsia="Times New Roman" w:cs="Times New Roman"/>
-          <w:lang w:val="el-GR" w:eastAsia="el-GR"/>
-        </w:rPr>
-        <w:t xml:space="preserve">Το σύστημα πρέπει να συμμορφώνεται με τον κανονισμό GDPR για την προστασία </w:t>
-      </w:r>
-      <w:r>
-        <w:rPr>
-          <w:rFonts w:eastAsia="Times New Roman" w:cs="Times New Roman"/>
-          <w:lang w:val="el-GR" w:eastAsia="el-GR"/>
-        </w:rPr>
-        <w:t xml:space="preserve">                    </w:t>
-      </w:r>
-      <w:r>
-        <w:rPr>
-          <w:rFonts w:eastAsia="Times New Roman" w:cs="Times New Roman"/>
-          <w:lang w:val="el-GR" w:eastAsia="el-GR"/>
+          <w:lang w:val="el-GR"/>
+        </w:rPr>
+        <w:t xml:space="preserve">-Το σύστημα πρέπει να συμμορφώνεται με τον κανονισμό </w:t>
+      </w:r>
+      <w:r>
+        <w:t>GDPR</w:t>
+      </w:r>
+      <w:r>
+        <w:rPr>
+          <w:lang w:val="el-GR"/>
+        </w:rPr>
+        <w:t xml:space="preserve"> για την προστασία                      των προσωπικών δεδομένων.</w:t>
+      </w:r>
+      <w:r>
+        <w:rPr>
+          <w:lang w:val="el-GR"/>
+        </w:rPr>
+        <w:br/>
+        <w:t>-Τα δεδομένα των πελατών πρέπει να κρυπτογραφούνται κατά την αποθήκευση    στη βάση δεδομένων.</w:t>
+      </w:r>
+      <w:r>
+        <w:rPr>
+          <w:lang w:val="el-GR"/>
+        </w:rPr>
+        <w:br/>
+        <w:t>-Η πρόσβαση σε οικονομικά στοιχεία πρέπει να περιορίζεται αποκλειστικά σε χρήστες με ειδική εξουσιοδότηση.</w:t>
+      </w:r>
+      <w:r>
+        <w:rPr>
+          <w:lang w:val="el-GR"/>
+        </w:rPr>
+        <w:br/>
+        <w:t>-Το σύστημα πρέπει να διατηρεί αρχείο καταγραφής (</w:t>
+      </w:r>
+      <w:r>
+        <w:t>audit</w:t>
+      </w:r>
+      <w:r>
+        <w:rPr>
+          <w:lang w:val="el-GR"/>
         </w:rPr>
         <w:t xml:space="preserve"> </w:t>
       </w:r>
       <w:r>
-        <w:rPr>
-          <w:rFonts w:eastAsia="Times New Roman" w:cs="Times New Roman"/>
-          <w:lang w:val="el-GR" w:eastAsia="el-GR"/>
-        </w:rPr>
-        <w:t>των προσωπικών δεδομένων.</w:t>
-      </w:r>
-      <w:r>
-        <w:rPr>
-          <w:rFonts w:eastAsia="Times New Roman" w:cs="Times New Roman"/>
-          <w:lang w:val="el-GR" w:eastAsia="el-GR"/>
+        <w:t>trail</w:t>
+      </w:r>
+      <w:r>
+        <w:rPr>
+          <w:lang w:val="el-GR"/>
+        </w:rPr>
+        <w:t>) όλων των τροποποιήσεων που πραγματοποιούνται.</w:t>
+      </w:r>
+      <w:r>
+        <w:rPr>
+          <w:lang w:val="el-GR"/>
         </w:rPr>
         <w:br/>
-      </w:r>
-      <w:r>
-        <w:rPr>
-          <w:rFonts w:eastAsia="Times New Roman" w:cs="Times New Roman"/>
-          <w:lang w:val="el-GR" w:eastAsia="el-GR"/>
-        </w:rPr>
-        <w:t>-</w:t>
-      </w:r>
-      <w:r>
-        <w:rPr>
-          <w:rFonts w:eastAsia="Times New Roman" w:cs="Times New Roman"/>
-          <w:lang w:val="el-GR" w:eastAsia="el-GR"/>
-        </w:rPr>
-        <w:t xml:space="preserve">Τα δεδομένα των πελατών πρέπει να κρυπτογραφούνται κατά την αποθήκευση </w:t>
-      </w:r>
-      <w:r>
-        <w:rPr>
-          <w:rFonts w:eastAsia="Times New Roman" w:cs="Times New Roman"/>
-          <w:lang w:val="el-GR" w:eastAsia="el-GR"/>
-        </w:rPr>
-        <w:t xml:space="preserve">   </w:t>
-      </w:r>
-      <w:r>
-        <w:rPr>
-          <w:rFonts w:eastAsia="Times New Roman" w:cs="Times New Roman"/>
-          <w:lang w:val="el-GR" w:eastAsia="el-GR"/>
-        </w:rPr>
-        <w:t>στη βάση δεδομένων.</w:t>
-      </w:r>
-      <w:r>
-        <w:rPr>
-          <w:rFonts w:eastAsia="Times New Roman" w:cs="Times New Roman"/>
-          <w:lang w:val="el-GR" w:eastAsia="el-GR"/>
-        </w:rPr>
-        <w:br/>
-      </w:r>
-      <w:r>
-        <w:rPr>
-          <w:rFonts w:eastAsia="Times New Roman" w:cs="Times New Roman"/>
-          <w:lang w:val="el-GR" w:eastAsia="el-GR"/>
-        </w:rPr>
-        <w:t>-</w:t>
-      </w:r>
-      <w:r>
-        <w:rPr>
-          <w:rFonts w:eastAsia="Times New Roman" w:cs="Times New Roman"/>
-          <w:lang w:val="el-GR" w:eastAsia="el-GR"/>
-        </w:rPr>
-        <w:t>Η πρόσβαση σε οικονομικά στοιχεία πρέπει να περιορίζεται αποκλειστικά σε χρήστες με ειδική εξουσιοδότηση.</w:t>
-      </w:r>
-      <w:r>
-        <w:rPr>
-          <w:rFonts w:eastAsia="Times New Roman" w:cs="Times New Roman"/>
-          <w:lang w:val="el-GR" w:eastAsia="el-GR"/>
-        </w:rPr>
-        <w:br/>
-      </w:r>
-      <w:r>
-        <w:rPr>
-          <w:rFonts w:eastAsia="Times New Roman" w:cs="Times New Roman"/>
-          <w:lang w:val="el-GR" w:eastAsia="el-GR"/>
-        </w:rPr>
-        <w:t>-</w:t>
-      </w:r>
-      <w:r>
-        <w:rPr>
-          <w:rFonts w:eastAsia="Times New Roman" w:cs="Times New Roman"/>
-          <w:lang w:val="el-GR" w:eastAsia="el-GR"/>
-        </w:rPr>
-        <w:t>Το σύστημα πρέπει να διατηρεί αρχείο καταγραφής (</w:t>
-      </w:r>
-      <w:proofErr w:type="spellStart"/>
-      <w:r>
-        <w:rPr>
-          <w:rFonts w:eastAsia="Times New Roman" w:cs="Times New Roman"/>
-          <w:lang w:val="el-GR" w:eastAsia="el-GR"/>
-        </w:rPr>
-        <w:t>audit</w:t>
-      </w:r>
-      <w:proofErr w:type="spellEnd"/>
-      <w:r>
-        <w:rPr>
-          <w:rFonts w:eastAsia="Times New Roman" w:cs="Times New Roman"/>
-          <w:lang w:val="el-GR" w:eastAsia="el-GR"/>
-        </w:rPr>
-        <w:t xml:space="preserve"> </w:t>
-      </w:r>
-      <w:proofErr w:type="spellStart"/>
-      <w:r>
-        <w:rPr>
-          <w:rFonts w:eastAsia="Times New Roman" w:cs="Times New Roman"/>
-          <w:lang w:val="el-GR" w:eastAsia="el-GR"/>
-        </w:rPr>
-        <w:t>trail</w:t>
-      </w:r>
-      <w:proofErr w:type="spellEnd"/>
-      <w:r>
-        <w:rPr>
-          <w:rFonts w:eastAsia="Times New Roman" w:cs="Times New Roman"/>
-          <w:lang w:val="el-GR" w:eastAsia="el-GR"/>
-        </w:rPr>
-        <w:t>) όλων των τροποποιήσεων που πραγματοποιούνται.</w:t>
-      </w:r>
-      <w:r>
-        <w:rPr>
-          <w:rFonts w:eastAsia="Times New Roman" w:cs="Times New Roman"/>
-          <w:lang w:val="el-GR" w:eastAsia="el-GR"/>
-        </w:rPr>
-        <w:br/>
-      </w:r>
-      <w:r>
-        <w:rPr>
-          <w:rFonts w:eastAsia="Times New Roman" w:cs="Times New Roman"/>
-          <w:lang w:val="el-GR" w:eastAsia="el-GR"/>
-        </w:rPr>
-        <w:t>-</w:t>
-      </w:r>
-      <w:r>
-        <w:rPr>
-          <w:rFonts w:eastAsia="Times New Roman" w:cs="Times New Roman"/>
-          <w:lang w:val="el-GR" w:eastAsia="el-GR"/>
-        </w:rPr>
-        <w:t>Πρέπει να υποστηρίζεται η μαζική εισαγωγή πελατών μέσω αρχείου CSV.</w:t>
+        <w:t xml:space="preserve">-Πρέπει να υποστηρίζεται η μαζική εισαγωγή πελατών μέσω αρχείου </w:t>
+      </w:r>
+      <w:r>
+        <w:t>CSV</w:t>
+      </w:r>
+      <w:r>
+        <w:rPr>
+          <w:lang w:val="el-GR"/>
+        </w:rPr>
+        <w:t>.</w:t>
       </w:r>
     </w:p>
     <w:p>
       <w:pPr>
         <w:rPr>
-          <w:rFonts w:eastAsia="Times New Roman" w:cs="Times New Roman"/>
-          <w:lang w:val="el-GR" w:eastAsia="el-GR"/>
+          <w:lang w:val="el-GR"/>
         </w:rPr>
       </w:pPr>
     </w:p>
     <w:p>
       <w:pPr>
         <w:rPr>
-          <w:rFonts w:eastAsia="Times New Roman" w:cs="Times New Roman"/>
-          <w:color w:val="262626" w:themeColor="text1" w:themeTint="D9"/>
-          <w:lang w:val="el-GR" w:eastAsia="el-GR"/>
-        </w:rPr>
-      </w:pPr>
-      <w:r>
-        <w:rPr>
-          <w:rFonts w:asciiTheme="majorHAnsi" w:eastAsia="Times New Roman" w:hAnsiTheme="majorHAnsi" w:cstheme="majorHAnsi"/>
+          <w:lang w:val="el-GR"/>
+        </w:rPr>
+      </w:pPr>
+      <w:r>
+        <w:rPr>
           <w:b/>
           <w:bCs/>
-          <w:color w:val="548DD4" w:themeColor="text2" w:themeTint="99"/>
-          <w:sz w:val="24"/>
-          <w:szCs w:val="24"/>
-          <w:lang w:val="el-GR" w:eastAsia="el-GR"/>
+          <w:lang w:val="el-GR"/>
+        </w:rPr>
+        <w:t>Μη Λειτουργικές Απαιτήσεις</w:t>
+      </w:r>
+      <w:r>
+        <w:rPr>
+          <w:lang w:val="el-GR"/>
+        </w:rPr>
+        <w:br/>
+        <w:t>- Απόκριση φόρμας σε λιγότερο από 2 δευτερόλεπτα.</w:t>
+      </w:r>
+      <w:r>
+        <w:rPr>
+          <w:lang w:val="el-GR"/>
+        </w:rPr>
+        <w:br/>
+        <w:t>- Η διεπαφή πρέπει να είναι προσβάσιμη από κινητές συσκευές (</w:t>
+      </w:r>
+      <w:r>
+        <w:t>responsive</w:t>
+      </w:r>
+      <w:r>
+        <w:rPr>
+          <w:lang w:val="el-GR"/>
+        </w:rPr>
+        <w:t xml:space="preserve"> </w:t>
+      </w:r>
+      <w:r>
+        <w:t>design</w:t>
+      </w:r>
+      <w:r>
+        <w:rPr>
+          <w:lang w:val="el-GR"/>
+        </w:rPr>
+        <w:t>).</w:t>
+      </w:r>
+      <w:r>
+        <w:rPr>
+          <w:lang w:val="el-GR"/>
+        </w:rPr>
+        <w:br/>
+        <w:t>- Το περιβάλλον χρήσης πρέπει να είναι προσβάσιμο από άτομα με αναπηρίες (</w:t>
+      </w:r>
+      <w:r>
+        <w:t>WCAG</w:t>
+      </w:r>
+      <w:r>
+        <w:rPr>
+          <w:lang w:val="el-GR"/>
+        </w:rPr>
+        <w:t xml:space="preserve"> 2.1 επίπεδο ΑΑ)</w:t>
+      </w:r>
+      <w:r>
+        <w:rPr>
+          <w:lang w:val="el-GR"/>
+        </w:rPr>
+        <w:br/>
+        <w:t>- Το σύστημα πρέπει να υποστηρίζει πολλαπλές γλώσσες (Ελληνικά και Αγγλικά αρχικά).</w:t>
+      </w:r>
+    </w:p>
+    <w:p>
+      <w:pPr>
+        <w:rPr>
+          <w:lang w:val="el-GR"/>
+        </w:rPr>
+      </w:pPr>
+      <w:r>
+        <w:rPr>
+          <w:b/>
+          <w:bCs/>
+          <w:lang w:val="el-GR"/>
         </w:rPr>
         <w:lastRenderedPageBreak/>
-        <w:t>Μη Λειτουργικές Απαιτήσεις</w:t>
-      </w:r>
-      <w:r>
-        <w:rPr>
-          <w:rFonts w:eastAsia="Times New Roman" w:cs="Times New Roman"/>
-          <w:color w:val="548DD4" w:themeColor="text2" w:themeTint="99"/>
-          <w:sz w:val="24"/>
-          <w:szCs w:val="24"/>
-          <w:lang w:val="el-GR" w:eastAsia="el-GR"/>
+        <w:t>Περιβάλλον</w:t>
+      </w:r>
+      <w:r>
+        <w:rPr>
+          <w:lang w:val="el-GR"/>
         </w:rPr>
         <w:br/>
-      </w:r>
-      <w:r>
-        <w:rPr>
-          <w:rFonts w:eastAsia="Times New Roman" w:cs="Times New Roman"/>
-          <w:color w:val="262626" w:themeColor="text1" w:themeTint="D9"/>
-          <w:lang w:val="el-GR" w:eastAsia="el-GR"/>
+        <w:t>- Διαδικτυακή πλατφόρμα προσβάσιμη μέσω φυλλομετρητών (</w:t>
+      </w:r>
+      <w:r>
+        <w:t>Chrome</w:t>
+      </w:r>
+      <w:r>
+        <w:rPr>
+          <w:lang w:val="el-GR"/>
+        </w:rPr>
+        <w:t xml:space="preserve">, </w:t>
+      </w:r>
+      <w:r>
+        <w:t>Firefox</w:t>
+      </w:r>
+      <w:r>
+        <w:rPr>
+          <w:lang w:val="el-GR"/>
+        </w:rPr>
+        <w:t xml:space="preserve">, </w:t>
+      </w:r>
+      <w:r>
+        <w:t>Safari</w:t>
+      </w:r>
+      <w:r>
+        <w:rPr>
+          <w:lang w:val="el-GR"/>
+        </w:rPr>
+        <w:t xml:space="preserve">, </w:t>
+      </w:r>
+      <w:r>
+        <w:t>Edge</w:t>
+      </w:r>
+      <w:r>
+        <w:rPr>
+          <w:lang w:val="el-GR"/>
+        </w:rPr>
+        <w:t>).</w:t>
+      </w:r>
+      <w:r>
+        <w:rPr>
+          <w:lang w:val="el-GR"/>
+        </w:rPr>
+        <w:br/>
+        <w:t>- Εφαρμογή για κινητές συσκευές (</w:t>
+      </w:r>
+      <w:r>
+        <w:t>iOS</w:t>
+      </w:r>
+      <w:r>
+        <w:rPr>
+          <w:lang w:val="el-GR"/>
+        </w:rPr>
+        <w:t xml:space="preserve"> και </w:t>
+      </w:r>
+      <w:r>
+        <w:t>Android</w:t>
+      </w:r>
+      <w:r>
+        <w:rPr>
+          <w:lang w:val="el-GR"/>
+        </w:rPr>
+        <w:t>).</w:t>
+      </w:r>
+    </w:p>
+    <w:p>
+      <w:pPr>
+        <w:rPr>
+          <w:b/>
+          <w:bCs/>
+          <w:lang w:val="el-GR"/>
+        </w:rPr>
+      </w:pPr>
+      <w:r>
+        <w:rPr>
+          <w:b/>
+          <w:bCs/>
+          <w:lang w:val="el-GR"/>
+        </w:rPr>
+        <w:br/>
+      </w:r>
+    </w:p>
+    <w:p>
+      <w:pPr>
+        <w:rPr>
+          <w:b/>
+          <w:bCs/>
+          <w:lang w:val="el-GR"/>
+        </w:rPr>
+      </w:pPr>
+    </w:p>
+    <w:p>
+      <w:pPr>
+        <w:rPr>
+          <w:b/>
+          <w:bCs/>
+          <w:lang w:val="el-GR"/>
+        </w:rPr>
+      </w:pPr>
+      <w:r>
+        <w:rPr>
+          <w:b/>
+          <w:bCs/>
+        </w:rPr>
+        <w:t>Use</w:t>
+      </w:r>
+      <w:r>
+        <w:rPr>
+          <w:b/>
+          <w:bCs/>
+          <w:lang w:val="el-GR"/>
+        </w:rPr>
+        <w:t xml:space="preserve"> </w:t>
+      </w:r>
+      <w:r>
+        <w:rPr>
+          <w:b/>
+          <w:bCs/>
+        </w:rPr>
+        <w:t>Case</w:t>
+      </w:r>
+      <w:r>
+        <w:rPr>
+          <w:b/>
+          <w:bCs/>
+          <w:lang w:val="el-GR"/>
+        </w:rPr>
+        <w:t xml:space="preserve"> 10 – Προβολή Στατιστικών</w:t>
+      </w:r>
+    </w:p>
+    <w:p>
+      <w:pPr>
+        <w:rPr>
+          <w:lang w:val="el-GR"/>
+        </w:rPr>
+      </w:pPr>
+      <w:r>
+        <w:rPr>
+          <w:lang w:val="el-GR"/>
+        </w:rPr>
+        <w:t xml:space="preserve">Έκδοση: </w:t>
+      </w:r>
+      <w:r>
+        <w:t>Use</w:t>
+      </w:r>
+      <w:r>
+        <w:rPr>
+          <w:lang w:val="el-GR"/>
         </w:rPr>
         <w:t>-</w:t>
       </w:r>
       <w:r>
-        <w:rPr>
-          <w:color w:val="262626" w:themeColor="text1" w:themeTint="D9"/>
-          <w:lang w:val="el-GR"/>
-        </w:rPr>
-        <w:t xml:space="preserve"> </w:t>
-      </w:r>
-      <w:r>
-        <w:rPr>
-          <w:rFonts w:eastAsia="Times New Roman" w:cs="Times New Roman"/>
-          <w:color w:val="262626" w:themeColor="text1" w:themeTint="D9"/>
-          <w:lang w:val="el-GR" w:eastAsia="el-GR"/>
-        </w:rPr>
-        <w:t>Απόκριση φόρμας σε λιγότερο από 2 δευτερόλεπτα.</w:t>
-      </w:r>
-      <w:r>
-        <w:rPr>
-          <w:rFonts w:eastAsia="Times New Roman" w:cs="Times New Roman"/>
-          <w:color w:val="262626" w:themeColor="text1" w:themeTint="D9"/>
-          <w:lang w:val="el-GR" w:eastAsia="el-GR"/>
+        <w:t>case</w:t>
+      </w:r>
+      <w:r>
+        <w:rPr>
+          <w:lang w:val="el-GR"/>
+        </w:rPr>
+        <w:t>-</w:t>
+      </w:r>
+      <w:r>
+        <w:t>v</w:t>
+      </w:r>
+      <w:r>
+        <w:rPr>
+          <w:lang w:val="el-GR"/>
+        </w:rPr>
+        <w:t>0.2</w:t>
+      </w:r>
+    </w:p>
+    <w:p>
+      <w:pPr>
+        <w:rPr>
+          <w:b/>
+          <w:bCs/>
+          <w:lang w:val="el-GR"/>
+        </w:rPr>
+      </w:pPr>
+      <w:r>
+        <w:rPr>
+          <w:b/>
+          <w:bCs/>
+          <w:lang w:val="el-GR"/>
+        </w:rPr>
+        <w:t>Σκοπός:</w:t>
+      </w:r>
+    </w:p>
+    <w:p>
+      <w:pPr>
+        <w:rPr>
+          <w:lang w:val="el-GR"/>
+        </w:rPr>
+      </w:pPr>
+      <w:r>
+        <w:rPr>
+          <w:lang w:val="el-GR"/>
+        </w:rPr>
+        <w:t>Να παρέχεται στους κτηνιάτρους και στις γραμματείς η δυνατότητα να βλέπουν στατιστικά σχετικά με τις ιατρικές πράξεις, τα ραντεβού και τη χρήση φαρμάκων.</w:t>
+      </w:r>
+    </w:p>
+    <w:p>
+      <w:pPr>
+        <w:rPr>
+          <w:b/>
+          <w:bCs/>
+          <w:lang w:val="el-GR"/>
+        </w:rPr>
+      </w:pPr>
+      <w:r>
+        <w:rPr>
+          <w:b/>
+          <w:bCs/>
+          <w:lang w:val="el-GR"/>
+        </w:rPr>
+        <w:t>Χειριστές:</w:t>
+      </w:r>
+    </w:p>
+    <w:p>
+      <w:pPr>
+        <w:rPr>
+          <w:lang w:val="el-GR"/>
+        </w:rPr>
+      </w:pPr>
+      <w:r>
+        <w:rPr>
+          <w:lang w:val="el-GR"/>
+        </w:rPr>
+        <w:t>-Κτηνίατρος</w:t>
+      </w:r>
+      <w:r>
+        <w:rPr>
+          <w:lang w:val="el-GR"/>
+        </w:rPr>
+        <w:br/>
+        <w:t>-Γραμματέας</w:t>
+      </w:r>
+      <w:r>
+        <w:rPr>
+          <w:lang w:val="el-GR"/>
         </w:rPr>
         <w:br/>
         <w:t>-</w:t>
       </w:r>
       <w:r>
-        <w:rPr>
-          <w:color w:val="262626" w:themeColor="text1" w:themeTint="D9"/>
+        <w:t>Pet</w:t>
+      </w:r>
+      <w:r>
+        <w:rPr>
           <w:lang w:val="el-GR"/>
         </w:rPr>
         <w:t xml:space="preserve"> </w:t>
       </w:r>
       <w:r>
-        <w:rPr>
-          <w:rFonts w:eastAsia="Times New Roman" w:cs="Times New Roman"/>
-          <w:color w:val="262626" w:themeColor="text1" w:themeTint="D9"/>
-          <w:lang w:val="el-GR" w:eastAsia="el-GR"/>
-        </w:rPr>
-        <w:t xml:space="preserve">Η </w:t>
-      </w:r>
-      <w:proofErr w:type="spellStart"/>
-      <w:r>
-        <w:rPr>
-          <w:rFonts w:eastAsia="Times New Roman" w:cs="Times New Roman"/>
-          <w:color w:val="262626" w:themeColor="text1" w:themeTint="D9"/>
-          <w:lang w:val="el-GR" w:eastAsia="el-GR"/>
-        </w:rPr>
-        <w:t>διεπαφή</w:t>
-      </w:r>
-      <w:proofErr w:type="spellEnd"/>
-      <w:r>
-        <w:rPr>
-          <w:rFonts w:eastAsia="Times New Roman" w:cs="Times New Roman"/>
-          <w:color w:val="262626" w:themeColor="text1" w:themeTint="D9"/>
-          <w:lang w:val="el-GR" w:eastAsia="el-GR"/>
-        </w:rPr>
-        <w:t xml:space="preserve"> πρέπει να είναι </w:t>
-      </w:r>
-      <w:proofErr w:type="spellStart"/>
-      <w:r>
-        <w:rPr>
-          <w:rFonts w:eastAsia="Times New Roman" w:cs="Times New Roman"/>
-          <w:color w:val="262626" w:themeColor="text1" w:themeTint="D9"/>
-          <w:lang w:val="el-GR" w:eastAsia="el-GR"/>
-        </w:rPr>
-        <w:t>προσβάσιμη</w:t>
-      </w:r>
-      <w:proofErr w:type="spellEnd"/>
-      <w:r>
-        <w:rPr>
-          <w:rFonts w:eastAsia="Times New Roman" w:cs="Times New Roman"/>
-          <w:color w:val="262626" w:themeColor="text1" w:themeTint="D9"/>
-          <w:lang w:val="el-GR" w:eastAsia="el-GR"/>
-        </w:rPr>
-        <w:t xml:space="preserve"> από κινητές συσκευές (</w:t>
-      </w:r>
-      <w:r>
-        <w:rPr>
-          <w:rFonts w:eastAsia="Times New Roman" w:cs="Times New Roman"/>
-          <w:color w:val="262626" w:themeColor="text1" w:themeTint="D9"/>
-          <w:lang w:eastAsia="el-GR"/>
-        </w:rPr>
-        <w:t>responsive</w:t>
-      </w:r>
-      <w:r>
-        <w:rPr>
-          <w:rFonts w:eastAsia="Times New Roman" w:cs="Times New Roman"/>
-          <w:color w:val="262626" w:themeColor="text1" w:themeTint="D9"/>
-          <w:lang w:val="el-GR" w:eastAsia="el-GR"/>
-        </w:rPr>
-        <w:t xml:space="preserve"> </w:t>
-      </w:r>
-      <w:r>
-        <w:rPr>
-          <w:rFonts w:eastAsia="Times New Roman" w:cs="Times New Roman"/>
-          <w:color w:val="262626" w:themeColor="text1" w:themeTint="D9"/>
-          <w:lang w:eastAsia="el-GR"/>
-        </w:rPr>
-        <w:t>design</w:t>
-      </w:r>
-      <w:r>
-        <w:rPr>
-          <w:rFonts w:eastAsia="Times New Roman" w:cs="Times New Roman"/>
-          <w:color w:val="262626" w:themeColor="text1" w:themeTint="D9"/>
-          <w:lang w:val="el-GR" w:eastAsia="el-GR"/>
-        </w:rPr>
-        <w:t>).</w:t>
-      </w:r>
-      <w:r>
-        <w:rPr>
-          <w:rFonts w:eastAsia="Times New Roman" w:cs="Times New Roman"/>
-          <w:color w:val="262626" w:themeColor="text1" w:themeTint="D9"/>
-          <w:lang w:val="el-GR" w:eastAsia="el-GR"/>
-        </w:rPr>
-        <w:br/>
-        <w:t xml:space="preserve">- Το περιβάλλον χρήσης πρέπει να είναι </w:t>
-      </w:r>
-      <w:proofErr w:type="spellStart"/>
-      <w:r>
-        <w:rPr>
-          <w:rFonts w:eastAsia="Times New Roman" w:cs="Times New Roman"/>
-          <w:color w:val="262626" w:themeColor="text1" w:themeTint="D9"/>
-          <w:lang w:val="el-GR" w:eastAsia="el-GR"/>
-        </w:rPr>
-        <w:t>προσβάσιμο</w:t>
-      </w:r>
-      <w:proofErr w:type="spellEnd"/>
-      <w:r>
-        <w:rPr>
-          <w:rFonts w:eastAsia="Times New Roman" w:cs="Times New Roman"/>
-          <w:color w:val="262626" w:themeColor="text1" w:themeTint="D9"/>
-          <w:lang w:val="el-GR" w:eastAsia="el-GR"/>
-        </w:rPr>
-        <w:t xml:space="preserve"> από άτομα με αναπηρίες (</w:t>
-      </w:r>
-      <w:r>
-        <w:rPr>
-          <w:rFonts w:eastAsia="Times New Roman" w:cs="Times New Roman"/>
-          <w:color w:val="262626" w:themeColor="text1" w:themeTint="D9"/>
-          <w:lang w:eastAsia="el-GR"/>
-        </w:rPr>
-        <w:t>WCAG</w:t>
-      </w:r>
-      <w:r>
-        <w:rPr>
-          <w:rFonts w:eastAsia="Times New Roman" w:cs="Times New Roman"/>
-          <w:color w:val="262626" w:themeColor="text1" w:themeTint="D9"/>
-          <w:lang w:val="el-GR" w:eastAsia="el-GR"/>
-        </w:rPr>
-        <w:t xml:space="preserve"> 2.1 επίπεδο ΑΑ)</w:t>
-      </w:r>
-      <w:r>
-        <w:rPr>
-          <w:rFonts w:eastAsia="Times New Roman" w:cs="Times New Roman"/>
-          <w:color w:val="262626" w:themeColor="text1" w:themeTint="D9"/>
-          <w:lang w:val="el-GR" w:eastAsia="el-GR"/>
-        </w:rPr>
-        <w:br/>
-        <w:t>- Το σύστημα πρέπει να υποστηρίζει πολλαπλές γλώσσες (Ελληνικά και Αγγλικά αρχικά).</w:t>
+        <w:t>Groomer</w:t>
       </w:r>
     </w:p>
     <w:p>
       <w:pPr>
         <w:rPr>
-          <w:rFonts w:eastAsia="Times New Roman" w:cs="Times New Roman"/>
-          <w:color w:val="548DD4" w:themeColor="text2" w:themeTint="99"/>
-          <w:sz w:val="24"/>
-          <w:szCs w:val="24"/>
-          <w:lang w:val="el-GR" w:eastAsia="el-GR"/>
-        </w:rPr>
-      </w:pPr>
-      <w:r>
-        <w:rPr>
-          <w:rFonts w:asciiTheme="majorHAnsi" w:eastAsia="Times New Roman" w:hAnsiTheme="majorHAnsi" w:cstheme="majorHAnsi"/>
           <w:b/>
           <w:bCs/>
-          <w:color w:val="548DD4" w:themeColor="text2" w:themeTint="99"/>
-          <w:sz w:val="24"/>
-          <w:szCs w:val="24"/>
-          <w:lang w:val="el-GR" w:eastAsia="el-GR"/>
-        </w:rPr>
-        <w:t>Περιβάλλον</w:t>
-      </w:r>
-      <w:r>
-        <w:rPr>
-          <w:rFonts w:eastAsia="Times New Roman" w:cs="Times New Roman"/>
-          <w:color w:val="548DD4" w:themeColor="text2" w:themeTint="99"/>
-          <w:sz w:val="24"/>
-          <w:szCs w:val="24"/>
-          <w:lang w:val="el-GR" w:eastAsia="el-GR"/>
-        </w:rPr>
-        <w:br/>
-      </w:r>
-      <w:r>
-        <w:rPr>
-          <w:rFonts w:eastAsia="Times New Roman" w:cs="Times New Roman"/>
-          <w:color w:val="262626" w:themeColor="text1" w:themeTint="D9"/>
-          <w:lang w:val="el-GR" w:eastAsia="el-GR"/>
-        </w:rPr>
-        <w:t xml:space="preserve">- </w:t>
-      </w:r>
-      <w:r>
-        <w:rPr>
-          <w:rFonts w:eastAsia="Times New Roman" w:cs="Times New Roman"/>
-          <w:color w:val="262626" w:themeColor="text1" w:themeTint="D9"/>
-          <w:lang w:val="el-GR" w:eastAsia="el-GR"/>
-        </w:rPr>
-        <w:t>Διαδικτυακή</w:t>
-      </w:r>
-      <w:r>
-        <w:rPr>
-          <w:rFonts w:eastAsia="Times New Roman" w:cs="Times New Roman"/>
-          <w:color w:val="262626" w:themeColor="text1" w:themeTint="D9"/>
-          <w:lang w:val="el-GR" w:eastAsia="el-GR"/>
-        </w:rPr>
-        <w:t xml:space="preserve"> </w:t>
-      </w:r>
-      <w:r>
-        <w:rPr>
-          <w:rFonts w:eastAsia="Times New Roman" w:cs="Times New Roman"/>
-          <w:color w:val="262626" w:themeColor="text1" w:themeTint="D9"/>
-          <w:lang w:val="el-GR" w:eastAsia="el-GR"/>
-        </w:rPr>
-        <w:t>πλατφόρμα</w:t>
-      </w:r>
-      <w:r>
-        <w:rPr>
-          <w:rFonts w:eastAsia="Times New Roman" w:cs="Times New Roman"/>
-          <w:color w:val="262626" w:themeColor="text1" w:themeTint="D9"/>
-          <w:lang w:val="el-GR" w:eastAsia="el-GR"/>
-        </w:rPr>
-        <w:t xml:space="preserve"> </w:t>
-      </w:r>
-      <w:proofErr w:type="spellStart"/>
-      <w:r>
-        <w:rPr>
-          <w:rFonts w:eastAsia="Times New Roman" w:cs="Times New Roman"/>
-          <w:color w:val="262626" w:themeColor="text1" w:themeTint="D9"/>
-          <w:lang w:val="el-GR" w:eastAsia="el-GR"/>
-        </w:rPr>
-        <w:t>προσβάσιμη</w:t>
-      </w:r>
-      <w:proofErr w:type="spellEnd"/>
-      <w:r>
-        <w:rPr>
-          <w:rFonts w:eastAsia="Times New Roman" w:cs="Times New Roman"/>
-          <w:color w:val="262626" w:themeColor="text1" w:themeTint="D9"/>
-          <w:lang w:val="el-GR" w:eastAsia="el-GR"/>
-        </w:rPr>
-        <w:t xml:space="preserve"> </w:t>
-      </w:r>
-      <w:r>
-        <w:rPr>
-          <w:rFonts w:eastAsia="Times New Roman" w:cs="Times New Roman"/>
-          <w:color w:val="262626" w:themeColor="text1" w:themeTint="D9"/>
-          <w:lang w:val="el-GR" w:eastAsia="el-GR"/>
-        </w:rPr>
-        <w:t>μέσω</w:t>
-      </w:r>
-      <w:r>
-        <w:rPr>
-          <w:rFonts w:eastAsia="Times New Roman" w:cs="Times New Roman"/>
-          <w:color w:val="262626" w:themeColor="text1" w:themeTint="D9"/>
-          <w:lang w:val="el-GR" w:eastAsia="el-GR"/>
-        </w:rPr>
-        <w:t xml:space="preserve"> </w:t>
-      </w:r>
-      <w:proofErr w:type="spellStart"/>
-      <w:r>
-        <w:rPr>
-          <w:rFonts w:eastAsia="Times New Roman" w:cs="Times New Roman"/>
-          <w:color w:val="262626" w:themeColor="text1" w:themeTint="D9"/>
-          <w:lang w:val="el-GR" w:eastAsia="el-GR"/>
-        </w:rPr>
-        <w:t>φυλλομετρητών</w:t>
-      </w:r>
-      <w:proofErr w:type="spellEnd"/>
-      <w:r>
-        <w:rPr>
-          <w:rFonts w:eastAsia="Times New Roman" w:cs="Times New Roman"/>
-          <w:color w:val="262626" w:themeColor="text1" w:themeTint="D9"/>
-          <w:lang w:val="el-GR" w:eastAsia="el-GR"/>
-        </w:rPr>
-        <w:t xml:space="preserve"> (</w:t>
-      </w:r>
-      <w:r>
-        <w:rPr>
-          <w:rFonts w:eastAsia="Times New Roman" w:cs="Times New Roman"/>
-          <w:color w:val="262626" w:themeColor="text1" w:themeTint="D9"/>
-          <w:lang w:eastAsia="el-GR"/>
-        </w:rPr>
-        <w:t>Chrome</w:t>
-      </w:r>
-      <w:r>
-        <w:rPr>
-          <w:rFonts w:eastAsia="Times New Roman" w:cs="Times New Roman"/>
-          <w:color w:val="262626" w:themeColor="text1" w:themeTint="D9"/>
-          <w:lang w:val="el-GR" w:eastAsia="el-GR"/>
-        </w:rPr>
-        <w:t xml:space="preserve">, </w:t>
-      </w:r>
-      <w:r>
-        <w:rPr>
-          <w:rFonts w:eastAsia="Times New Roman" w:cs="Times New Roman"/>
-          <w:color w:val="262626" w:themeColor="text1" w:themeTint="D9"/>
-          <w:lang w:eastAsia="el-GR"/>
-        </w:rPr>
-        <w:t>Firefox</w:t>
-      </w:r>
-      <w:r>
-        <w:rPr>
-          <w:rFonts w:eastAsia="Times New Roman" w:cs="Times New Roman"/>
-          <w:color w:val="262626" w:themeColor="text1" w:themeTint="D9"/>
-          <w:lang w:val="el-GR" w:eastAsia="el-GR"/>
-        </w:rPr>
-        <w:t xml:space="preserve">, </w:t>
-      </w:r>
-      <w:r>
-        <w:rPr>
-          <w:rFonts w:eastAsia="Times New Roman" w:cs="Times New Roman"/>
-          <w:color w:val="262626" w:themeColor="text1" w:themeTint="D9"/>
-          <w:lang w:eastAsia="el-GR"/>
-        </w:rPr>
-        <w:t>Safari</w:t>
-      </w:r>
-      <w:r>
-        <w:rPr>
-          <w:rFonts w:eastAsia="Times New Roman" w:cs="Times New Roman"/>
-          <w:color w:val="262626" w:themeColor="text1" w:themeTint="D9"/>
-          <w:lang w:val="el-GR" w:eastAsia="el-GR"/>
-        </w:rPr>
-        <w:t xml:space="preserve">, </w:t>
-      </w:r>
-      <w:r>
-        <w:rPr>
-          <w:rFonts w:eastAsia="Times New Roman" w:cs="Times New Roman"/>
-          <w:color w:val="262626" w:themeColor="text1" w:themeTint="D9"/>
-          <w:lang w:eastAsia="el-GR"/>
-        </w:rPr>
-        <w:t>Edge</w:t>
-      </w:r>
-      <w:r>
-        <w:rPr>
-          <w:rFonts w:eastAsia="Times New Roman" w:cs="Times New Roman"/>
-          <w:color w:val="262626" w:themeColor="text1" w:themeTint="D9"/>
-          <w:lang w:val="el-GR" w:eastAsia="el-GR"/>
-        </w:rPr>
-        <w:t>).</w:t>
-      </w:r>
-      <w:r>
-        <w:rPr>
-          <w:rFonts w:eastAsia="Times New Roman" w:cs="Times New Roman"/>
-          <w:color w:val="262626" w:themeColor="text1" w:themeTint="D9"/>
-          <w:lang w:val="el-GR" w:eastAsia="el-GR"/>
-        </w:rPr>
-        <w:br/>
-        <w:t xml:space="preserve">- </w:t>
-      </w:r>
-      <w:r>
-        <w:rPr>
-          <w:rFonts w:eastAsia="Times New Roman" w:cs="Times New Roman"/>
-          <w:color w:val="262626" w:themeColor="text1" w:themeTint="D9"/>
-          <w:lang w:val="el-GR" w:eastAsia="el-GR"/>
-        </w:rPr>
-        <w:t>Εφαρμογή</w:t>
-      </w:r>
-      <w:r>
-        <w:rPr>
-          <w:rFonts w:eastAsia="Times New Roman" w:cs="Times New Roman"/>
-          <w:color w:val="262626" w:themeColor="text1" w:themeTint="D9"/>
-          <w:lang w:val="el-GR" w:eastAsia="el-GR"/>
-        </w:rPr>
-        <w:t xml:space="preserve"> </w:t>
-      </w:r>
-      <w:r>
-        <w:rPr>
-          <w:rFonts w:eastAsia="Times New Roman" w:cs="Times New Roman"/>
-          <w:color w:val="262626" w:themeColor="text1" w:themeTint="D9"/>
-          <w:lang w:val="el-GR" w:eastAsia="el-GR"/>
-        </w:rPr>
-        <w:t>για</w:t>
-      </w:r>
-      <w:r>
-        <w:rPr>
-          <w:rFonts w:eastAsia="Times New Roman" w:cs="Times New Roman"/>
-          <w:color w:val="262626" w:themeColor="text1" w:themeTint="D9"/>
-          <w:lang w:val="el-GR" w:eastAsia="el-GR"/>
-        </w:rPr>
-        <w:t xml:space="preserve"> </w:t>
-      </w:r>
-      <w:r>
-        <w:rPr>
-          <w:rFonts w:eastAsia="Times New Roman" w:cs="Times New Roman"/>
-          <w:color w:val="262626" w:themeColor="text1" w:themeTint="D9"/>
-          <w:lang w:val="el-GR" w:eastAsia="el-GR"/>
-        </w:rPr>
-        <w:t>κινητές</w:t>
-      </w:r>
-      <w:r>
-        <w:rPr>
-          <w:rFonts w:eastAsia="Times New Roman" w:cs="Times New Roman"/>
-          <w:color w:val="262626" w:themeColor="text1" w:themeTint="D9"/>
-          <w:lang w:val="el-GR" w:eastAsia="el-GR"/>
-        </w:rPr>
-        <w:t xml:space="preserve"> </w:t>
-      </w:r>
-      <w:r>
-        <w:rPr>
-          <w:rFonts w:eastAsia="Times New Roman" w:cs="Times New Roman"/>
-          <w:color w:val="262626" w:themeColor="text1" w:themeTint="D9"/>
-          <w:lang w:val="el-GR" w:eastAsia="el-GR"/>
-        </w:rPr>
-        <w:t>συσκευές</w:t>
-      </w:r>
-      <w:r>
-        <w:rPr>
-          <w:rFonts w:eastAsia="Times New Roman" w:cs="Times New Roman"/>
-          <w:color w:val="262626" w:themeColor="text1" w:themeTint="D9"/>
-          <w:lang w:val="el-GR" w:eastAsia="el-GR"/>
-        </w:rPr>
-        <w:t xml:space="preserve"> (</w:t>
-      </w:r>
-      <w:r>
-        <w:rPr>
-          <w:rFonts w:eastAsia="Times New Roman" w:cs="Times New Roman"/>
-          <w:color w:val="262626" w:themeColor="text1" w:themeTint="D9"/>
-          <w:lang w:eastAsia="el-GR"/>
-        </w:rPr>
-        <w:t>iOS</w:t>
-      </w:r>
-      <w:r>
-        <w:rPr>
-          <w:rFonts w:eastAsia="Times New Roman" w:cs="Times New Roman"/>
-          <w:color w:val="262626" w:themeColor="text1" w:themeTint="D9"/>
-          <w:lang w:val="el-GR" w:eastAsia="el-GR"/>
-        </w:rPr>
-        <w:t xml:space="preserve"> </w:t>
-      </w:r>
-      <w:r>
-        <w:rPr>
-          <w:rFonts w:eastAsia="Times New Roman" w:cs="Times New Roman"/>
-          <w:color w:val="262626" w:themeColor="text1" w:themeTint="D9"/>
-          <w:lang w:val="el-GR" w:eastAsia="el-GR"/>
-        </w:rPr>
-        <w:t>και</w:t>
-      </w:r>
-      <w:r>
-        <w:rPr>
-          <w:rFonts w:eastAsia="Times New Roman" w:cs="Times New Roman"/>
-          <w:color w:val="262626" w:themeColor="text1" w:themeTint="D9"/>
-          <w:lang w:val="el-GR" w:eastAsia="el-GR"/>
-        </w:rPr>
-        <w:t xml:space="preserve"> </w:t>
-      </w:r>
-      <w:r>
-        <w:rPr>
-          <w:rFonts w:eastAsia="Times New Roman" w:cs="Times New Roman"/>
-          <w:color w:val="262626" w:themeColor="text1" w:themeTint="D9"/>
-          <w:lang w:eastAsia="el-GR"/>
-        </w:rPr>
-        <w:t>Android</w:t>
-      </w:r>
-      <w:r>
-        <w:rPr>
-          <w:rFonts w:eastAsia="Times New Roman" w:cs="Times New Roman"/>
-          <w:color w:val="262626" w:themeColor="text1" w:themeTint="D9"/>
-          <w:lang w:val="el-GR" w:eastAsia="el-GR"/>
-        </w:rPr>
-        <w:t>).</w:t>
+          <w:lang w:val="el-GR"/>
+        </w:rPr>
+      </w:pPr>
+      <w:r>
+        <w:rPr>
+          <w:b/>
+          <w:bCs/>
+          <w:lang w:val="el-GR"/>
+        </w:rPr>
+        <w:t>Προϋποθέσεις:</w:t>
       </w:r>
     </w:p>
     <w:p>
       <w:pPr>
-        <w:pStyle w:val="aa"/>
-        <w:rPr>
-          <w:rFonts w:asciiTheme="majorHAnsi" w:hAnsiTheme="majorHAnsi" w:cstheme="majorHAnsi"/>
+        <w:rPr>
+          <w:lang w:val="el-GR"/>
+        </w:rPr>
+      </w:pPr>
+      <w:r>
+        <w:rPr>
+          <w:lang w:val="el-GR"/>
+        </w:rPr>
+        <w:t>Ο χρήστης έχει ρόλο κτηνιάτρου ή γραμματέα και έχει συνδεθεί επιτυχώς.</w:t>
+      </w:r>
+    </w:p>
+    <w:p>
+      <w:pPr>
+        <w:rPr>
           <w:b/>
           <w:bCs/>
-          <w:color w:val="0070C0"/>
-          <w:lang w:val="el-GR"/>
-        </w:rPr>
-      </w:pPr>
-      <w:r>
-        <w:rPr>
-          <w:rFonts w:asciiTheme="majorHAnsi" w:hAnsiTheme="majorHAnsi" w:cstheme="majorHAnsi"/>
+          <w:lang w:val="el-GR"/>
+        </w:rPr>
+      </w:pPr>
+      <w:r>
+        <w:rPr>
           <w:b/>
           <w:bCs/>
-          <w:color w:val="0070C0"/>
-          <w:sz w:val="26"/>
-          <w:szCs w:val="26"/>
-          <w:lang w:val="el-GR"/>
-        </w:rPr>
-        <w:br/>
+          <w:lang w:val="el-GR"/>
+        </w:rPr>
+        <w:t>Βασική Ροή:</w:t>
       </w:r>
     </w:p>
     <w:p>
-      <w:pPr>
-        <w:pStyle w:val="aa"/>
-        <w:rPr>
-          <w:rFonts w:asciiTheme="majorHAnsi" w:hAnsiTheme="majorHAnsi" w:cstheme="majorHAnsi"/>
+      <w:r>
+        <w:rPr>
           <w:b/>
           <w:bCs/>
-          <w:color w:val="0070C0"/>
-          <w:lang w:val="el-GR"/>
-        </w:rPr>
-      </w:pPr>
+          <w:lang w:val="el-GR"/>
+        </w:rPr>
+        <w:t>1.</w:t>
+      </w:r>
+      <w:r>
+        <w:rPr>
+          <w:lang w:val="el-GR"/>
+        </w:rPr>
+        <w:t xml:space="preserve"> Ο χρήστης επιλέγει το μενού «Προβολή Στατιστικών» από την αρχική οθόνη.</w:t>
+      </w:r>
+      <w:r>
+        <w:rPr>
+          <w:lang w:val="el-GR"/>
+        </w:rPr>
+        <w:br/>
+      </w:r>
+      <w:r>
+        <w:rPr>
+          <w:b/>
+          <w:bCs/>
+          <w:lang w:val="el-GR"/>
+        </w:rPr>
+        <w:t>2.</w:t>
+      </w:r>
+      <w:r>
+        <w:rPr>
+          <w:lang w:val="el-GR"/>
+        </w:rPr>
+        <w:t xml:space="preserve"> Το σύστημα εμφανίζει την οθόνη με τις διαθέσιμες κατηγορίες.</w:t>
+      </w:r>
+      <w:r>
+        <w:rPr>
+          <w:lang w:val="el-GR"/>
+        </w:rPr>
+        <w:br/>
+      </w:r>
+      <w:r>
+        <w:rPr>
+          <w:b/>
+          <w:bCs/>
+          <w:lang w:val="el-GR"/>
+        </w:rPr>
+        <w:t>3.</w:t>
+      </w:r>
+      <w:r>
+        <w:rPr>
+          <w:lang w:val="el-GR"/>
+        </w:rPr>
+        <w:t xml:space="preserve"> Ο χρήστης επιλέγει την κατηγορία στατιστικών  που επιθυμεί.</w:t>
+      </w:r>
+      <w:r>
+        <w:rPr>
+          <w:lang w:val="el-GR"/>
+        </w:rPr>
+        <w:br/>
+      </w:r>
+      <w:r>
+        <w:rPr>
+          <w:b/>
+          <w:bCs/>
+          <w:lang w:val="el-GR"/>
+        </w:rPr>
+        <w:t>4.</w:t>
+      </w:r>
+      <w:r>
+        <w:rPr>
+          <w:lang w:val="el-GR"/>
+        </w:rPr>
+        <w:t xml:space="preserve"> Το σύστημα ανακτά τα δεδομένα από τη βάση.</w:t>
+      </w:r>
+      <w:r>
+        <w:rPr>
+          <w:lang w:val="el-GR"/>
+        </w:rPr>
+        <w:br/>
+      </w:r>
+      <w:r>
+        <w:rPr>
+          <w:b/>
+          <w:bCs/>
+          <w:lang w:val="el-GR"/>
+        </w:rPr>
+        <w:t>5.</w:t>
+      </w:r>
+      <w:r>
+        <w:rPr>
+          <w:lang w:val="el-GR"/>
+        </w:rPr>
+        <w:t xml:space="preserve"> Δημιουργείται δυναμικό γράφημα/πίνακα με τα αποτελέσματα.</w:t>
+      </w:r>
+      <w:r>
+        <w:rPr>
+          <w:lang w:val="el-GR"/>
+        </w:rPr>
+        <w:br/>
+      </w:r>
+      <w:r>
+        <w:rPr>
+          <w:b/>
+          <w:bCs/>
+        </w:rPr>
+        <w:t>6.</w:t>
+      </w:r>
+      <w:r>
+        <w:t xml:space="preserve"> Τα </w:t>
+      </w:r>
+      <w:proofErr w:type="spellStart"/>
+      <w:r>
+        <w:t>στ</w:t>
+      </w:r>
+      <w:proofErr w:type="spellEnd"/>
+      <w:r>
+        <w:t xml:space="preserve">ατιστικά </w:t>
+      </w:r>
+      <w:proofErr w:type="spellStart"/>
+      <w:r>
+        <w:t>εμφ</w:t>
+      </w:r>
+      <w:proofErr w:type="spellEnd"/>
+      <w:r>
+        <w:t xml:space="preserve">ανίζονται </w:t>
+      </w:r>
+      <w:proofErr w:type="spellStart"/>
+      <w:r>
+        <w:t>στην</w:t>
+      </w:r>
+      <w:proofErr w:type="spellEnd"/>
+      <w:r>
+        <w:t xml:space="preserve"> </w:t>
+      </w:r>
+      <w:proofErr w:type="spellStart"/>
+      <w:r>
+        <w:t>οθόνη</w:t>
+      </w:r>
+      <w:proofErr w:type="spellEnd"/>
+      <w:r>
+        <w:t>.</w:t>
+      </w:r>
     </w:p>
     <w:p>
       <w:pPr>
-        <w:pStyle w:val="a7"/>
-        <w:rPr>
-          <w:rFonts w:asciiTheme="majorHAnsi" w:hAnsiTheme="majorHAnsi" w:cstheme="majorHAnsi"/>
+        <w:rPr>
           <w:b/>
           <w:bCs/>
-          <w:color w:val="548DD4" w:themeColor="text2" w:themeTint="99"/>
-          <w:sz w:val="28"/>
-          <w:szCs w:val="28"/>
-          <w:lang w:val="el-GR"/>
-        </w:rPr>
-      </w:pPr>
-      <w:r>
-        <w:rPr>
-          <w:rFonts w:asciiTheme="majorHAnsi" w:hAnsiTheme="majorHAnsi" w:cstheme="majorHAnsi"/>
+        </w:rPr>
+      </w:pPr>
+      <w:proofErr w:type="spellStart"/>
+      <w:r>
+        <w:rPr>
           <w:b/>
           <w:bCs/>
-          <w:color w:val="548DD4" w:themeColor="text2" w:themeTint="99"/>
-          <w:sz w:val="28"/>
-          <w:szCs w:val="28"/>
-        </w:rPr>
-        <w:t>Use</w:t>
-      </w:r>
-      <w:r>
-        <w:rPr>
-          <w:rFonts w:asciiTheme="majorHAnsi" w:hAnsiTheme="majorHAnsi" w:cstheme="majorHAnsi"/>
+        </w:rPr>
+        <w:t>Εν</w:t>
+      </w:r>
+      <w:proofErr w:type="spellEnd"/>
+      <w:r>
+        <w:rPr>
           <w:b/>
           <w:bCs/>
-          <w:color w:val="548DD4" w:themeColor="text2" w:themeTint="99"/>
-          <w:sz w:val="28"/>
-          <w:szCs w:val="28"/>
-          <w:lang w:val="el-GR"/>
-        </w:rPr>
-        <w:t xml:space="preserve"> </w:t>
-      </w:r>
-      <w:r>
-        <w:rPr>
-          <w:rFonts w:asciiTheme="majorHAnsi" w:hAnsiTheme="majorHAnsi" w:cstheme="majorHAnsi"/>
+        </w:rPr>
+        <w:t xml:space="preserve">αλλακτικές </w:t>
+      </w:r>
+      <w:proofErr w:type="spellStart"/>
+      <w:r>
+        <w:rPr>
           <w:b/>
           <w:bCs/>
-          <w:color w:val="548DD4" w:themeColor="text2" w:themeTint="99"/>
-          <w:sz w:val="28"/>
-          <w:szCs w:val="28"/>
-        </w:rPr>
-        <w:t>Case</w:t>
-      </w:r>
-      <w:r>
-        <w:rPr>
-          <w:rFonts w:asciiTheme="majorHAnsi" w:hAnsiTheme="majorHAnsi" w:cstheme="majorHAnsi"/>
+        </w:rPr>
+        <w:t>Ροές</w:t>
+      </w:r>
+      <w:proofErr w:type="spellEnd"/>
+      <w:r>
+        <w:rPr>
           <w:b/>
           <w:bCs/>
-          <w:color w:val="548DD4" w:themeColor="text2" w:themeTint="99"/>
-          <w:sz w:val="28"/>
-          <w:szCs w:val="28"/>
-          <w:lang w:val="el-GR"/>
-        </w:rPr>
-        <w:t xml:space="preserve"> 10 – Προβολή Στατιστικών</w:t>
+        </w:rPr>
+        <w:t>:</w:t>
       </w:r>
     </w:p>
     <w:p>
@@ -1783,62 +1701,153 @@
       </w:pPr>
       <w:r>
         <w:rPr>
-          <w:lang w:val="el-GR"/>
-        </w:rPr>
-        <w:t xml:space="preserve">Έκδοση: </w:t>
-      </w:r>
-      <w:r>
-        <w:t>Use</w:t>
-      </w:r>
-      <w:r>
-        <w:rPr>
-          <w:lang w:val="el-GR"/>
-        </w:rPr>
-        <w:t>-</w:t>
-      </w:r>
-      <w:r>
-        <w:t>case</w:t>
-      </w:r>
-      <w:r>
-        <w:rPr>
-          <w:lang w:val="el-GR"/>
-        </w:rPr>
-        <w:t>-</w:t>
-      </w:r>
-      <w:r>
-        <w:t>v</w:t>
-      </w:r>
-      <w:r>
-        <w:rPr>
-          <w:lang w:val="el-GR"/>
-        </w:rPr>
-        <w:t>0.1</w:t>
+          <w:b/>
+          <w:bCs/>
+          <w:lang w:val="el-GR"/>
+        </w:rPr>
+        <w:t>1.</w:t>
+      </w:r>
+      <w:r>
+        <w:rPr>
+          <w:lang w:val="el-GR"/>
+        </w:rPr>
+        <w:t xml:space="preserve"> Επιστροφή/Ακύρωση διαδικασίας</w:t>
+      </w:r>
+      <w:r>
+        <w:rPr>
+          <w:lang w:val="el-GR"/>
+        </w:rPr>
+        <w:br/>
+      </w:r>
+      <w:r>
+        <w:rPr>
+          <w:b/>
+          <w:bCs/>
+          <w:lang w:val="el-GR"/>
+        </w:rPr>
+        <w:t xml:space="preserve">             1.1.1</w:t>
+      </w:r>
+      <w:r>
+        <w:rPr>
+          <w:lang w:val="el-GR"/>
+        </w:rPr>
+        <w:t xml:space="preserve"> Ο χρήστης επιλέγει επιστροφή οποιαδήποτε στιγμή και το σύστημα τον ανακατευθύνει στην προηγούμενη οθόνη.</w:t>
+      </w:r>
+      <w:r>
+        <w:rPr>
+          <w:lang w:val="el-GR"/>
+        </w:rPr>
+        <w:br/>
+      </w:r>
+      <w:r>
+        <w:rPr>
+          <w:b/>
+          <w:bCs/>
+          <w:lang w:val="el-GR"/>
+        </w:rPr>
+        <w:t>2.</w:t>
+      </w:r>
+      <w:r>
+        <w:rPr>
+          <w:lang w:val="el-GR"/>
+        </w:rPr>
+        <w:t xml:space="preserve"> Δεν υπάρχουν δεδομένα για την επιλεγμένη κατηγορία</w:t>
+      </w:r>
+      <w:r>
+        <w:rPr>
+          <w:lang w:val="el-GR"/>
+        </w:rPr>
+        <w:br/>
+      </w:r>
+      <w:r>
+        <w:rPr>
+          <w:b/>
+          <w:bCs/>
+          <w:lang w:val="el-GR"/>
+        </w:rPr>
+        <w:t xml:space="preserve">             2.2.1.</w:t>
+      </w:r>
+      <w:r>
+        <w:rPr>
+          <w:lang w:val="el-GR"/>
+        </w:rPr>
+        <w:t xml:space="preserve"> Το σύστημα εμφανίζει Οθόνη Σφάλματος με κατάλληλο μήνυμα και ανακατευθύνει τον χρήστη στην Οθόνη Κατηγοριών</w:t>
+      </w:r>
+      <w:r>
+        <w:rPr>
+          <w:lang w:val="el-GR"/>
+        </w:rPr>
+        <w:br/>
+      </w:r>
+      <w:r>
+        <w:rPr>
+          <w:b/>
+          <w:bCs/>
+          <w:lang w:val="el-GR"/>
+        </w:rPr>
+        <w:t>3.</w:t>
+      </w:r>
+      <w:r>
+        <w:rPr>
+          <w:lang w:val="el-GR"/>
+        </w:rPr>
+        <w:t xml:space="preserve"> Προέκυψε σφάλμα στην ανάκτηση δεδομένων</w:t>
+      </w:r>
+      <w:r>
+        <w:rPr>
+          <w:lang w:val="el-GR"/>
+        </w:rPr>
+        <w:br/>
+      </w:r>
+      <w:r>
+        <w:rPr>
+          <w:b/>
+          <w:bCs/>
+          <w:lang w:val="el-GR"/>
+        </w:rPr>
+        <w:t xml:space="preserve">             3.3.1.</w:t>
+      </w:r>
+      <w:r>
+        <w:rPr>
+          <w:lang w:val="el-GR"/>
+        </w:rPr>
+        <w:t xml:space="preserve"> Το σύστημα εμφανίζει την Οθόνη Σφάλματος με κατάλληλο μήνυμα και </w:t>
+      </w:r>
+      <w:r>
+        <w:rPr>
+          <w:lang w:val="el-GR"/>
+        </w:rPr>
+        <w:lastRenderedPageBreak/>
+        <w:t>ανακατευθύνει τον χρήστη στην Οθόνη Κατηγοριών.</w:t>
+      </w:r>
+      <w:r>
+        <w:rPr>
+          <w:lang w:val="el-GR"/>
+        </w:rPr>
+        <w:br/>
+      </w:r>
+      <w:r>
+        <w:rPr>
+          <w:lang w:val="el-GR"/>
+        </w:rPr>
+        <w:br/>
       </w:r>
     </w:p>
     <w:p>
       <w:pPr>
-        <w:pStyle w:val="a7"/>
-        <w:rPr>
-          <w:rFonts w:asciiTheme="majorHAnsi" w:hAnsiTheme="majorHAnsi" w:cstheme="majorHAnsi"/>
+        <w:rPr>
           <w:b/>
           <w:bCs/>
-          <w:color w:val="548DD4" w:themeColor="text2" w:themeTint="99"/>
-          <w:sz w:val="24"/>
-          <w:szCs w:val="24"/>
-          <w:lang w:val="el-GR"/>
-        </w:rPr>
-      </w:pPr>
-      <w:r>
-        <w:rPr>
-          <w:rFonts w:asciiTheme="majorHAnsi" w:hAnsiTheme="majorHAnsi" w:cstheme="majorHAnsi"/>
+          <w:lang w:val="el-GR"/>
+        </w:rPr>
+      </w:pPr>
+      <w:r>
+        <w:rPr>
           <w:b/>
           <w:bCs/>
-          <w:color w:val="548DD4" w:themeColor="text2" w:themeTint="99"/>
-          <w:sz w:val="24"/>
-          <w:szCs w:val="24"/>
-          <w:lang w:val="el-GR"/>
-        </w:rPr>
-        <w:t>Σκοπός:</w:t>
+          <w:lang w:val="el-GR"/>
+        </w:rPr>
+        <w:t>Προεκτάσεις:</w:t>
       </w:r>
     </w:p>
     <w:p>
@@ -1851,174 +1860,114 @@
         <w:rPr>
           <w:lang w:val="el-GR"/>
         </w:rPr>
-        <w:t>Να παρέχεται στους κτηνιάτρους και στις γραμματείς η δυνατότητα να βλέπουν στατιστικά σχετικά με τις ιατρικές πράξεις, τα ραντεβού και τη χρήση φαρμάκων.</w:t>
-      </w:r>
-    </w:p>
-    <w:p>
-      <w:pPr>
-        <w:pStyle w:val="a7"/>
-        <w:rPr>
-          <w:rFonts w:asciiTheme="majorHAnsi" w:hAnsiTheme="majorHAnsi" w:cstheme="majorHAnsi"/>
+        <w:t xml:space="preserve">- Εξαγωγή σε αρχείο </w:t>
+      </w:r>
+      <w:r>
+        <w:t>PDF</w:t>
+      </w:r>
+      <w:r>
+        <w:rPr>
+          <w:lang w:val="el-GR"/>
+        </w:rPr>
+        <w:t xml:space="preserve"> ή </w:t>
+      </w:r>
+      <w:r>
+        <w:t>Excel</w:t>
+      </w:r>
+      <w:r>
+        <w:rPr>
+          <w:lang w:val="el-GR"/>
+        </w:rPr>
+        <w:t>.</w:t>
+      </w:r>
+      <w:r>
+        <w:rPr>
+          <w:lang w:val="el-GR"/>
+        </w:rPr>
+        <w:br/>
+        <w:t xml:space="preserve">- Αυτόματη αποστολή εβδομαδιαίων στατιστικών στο </w:t>
+      </w:r>
+      <w:r>
+        <w:t>email</w:t>
+      </w:r>
+      <w:r>
+        <w:rPr>
+          <w:lang w:val="el-GR"/>
+        </w:rPr>
+        <w:t xml:space="preserve"> του χρήστη.</w:t>
+      </w:r>
+      <w:r>
+        <w:rPr>
+          <w:lang w:val="el-GR"/>
+        </w:rPr>
+        <w:br/>
+        <w:t xml:space="preserve">- Προειδοποιητικά </w:t>
+      </w:r>
+      <w:r>
+        <w:t>alerts</w:t>
+      </w:r>
+      <w:r>
+        <w:rPr>
+          <w:lang w:val="el-GR"/>
+        </w:rPr>
+        <w:t xml:space="preserve"> όταν εντοπίζονται ασυνήθιστες μεταβολές στα δεδομένα.</w:t>
+      </w:r>
+      <w:r>
+        <w:rPr>
+          <w:lang w:val="el-GR"/>
+        </w:rPr>
+        <w:br/>
+      </w:r>
+      <w:r>
+        <w:rPr>
+          <w:lang w:val="el-GR"/>
+        </w:rPr>
+        <w:br/>
+      </w:r>
+      <w:r>
+        <w:rPr>
           <w:b/>
           <w:bCs/>
-          <w:color w:val="548DD4" w:themeColor="text2" w:themeTint="99"/>
-          <w:sz w:val="24"/>
-          <w:szCs w:val="24"/>
-          <w:lang w:val="el-GR"/>
-        </w:rPr>
-      </w:pPr>
-      <w:r>
-        <w:rPr>
-          <w:rFonts w:asciiTheme="majorHAnsi" w:hAnsiTheme="majorHAnsi" w:cstheme="majorHAnsi"/>
+        </w:rPr>
+        <w:t>Mock</w:t>
+      </w:r>
+      <w:r>
+        <w:rPr>
           <w:b/>
           <w:bCs/>
-          <w:color w:val="548DD4" w:themeColor="text2" w:themeTint="99"/>
-          <w:sz w:val="24"/>
-          <w:szCs w:val="24"/>
-          <w:lang w:val="el-GR"/>
-        </w:rPr>
-        <w:t>Χειριστές:</w:t>
-      </w:r>
-    </w:p>
-    <w:p>
-      <w:pPr>
-        <w:rPr>
-          <w:lang w:val="el-GR"/>
-        </w:rPr>
-      </w:pPr>
-      <w:r>
-        <w:rPr>
           <w:lang w:val="el-GR"/>
         </w:rPr>
         <w:t>-</w:t>
       </w:r>
       <w:r>
         <w:rPr>
-          <w:lang w:val="el-GR"/>
-        </w:rPr>
-        <w:t>Κτηνίατρος</w:t>
-      </w:r>
-      <w:r>
-        <w:rPr>
-          <w:lang w:val="el-GR"/>
-        </w:rPr>
-        <w:br/>
-        <w:t>-</w:t>
-      </w:r>
-      <w:r>
-        <w:rPr>
-          <w:lang w:val="el-GR"/>
-        </w:rPr>
-        <w:t>Γραμματέας</w:t>
-      </w:r>
-      <w:r>
-        <w:rPr>
-          <w:lang w:val="el-GR"/>
-        </w:rPr>
-        <w:br/>
-      </w:r>
-      <w:r>
-        <w:rPr>
-          <w:lang w:val="el-GR"/>
-        </w:rPr>
-        <w:t>-</w:t>
-      </w:r>
-      <w:r>
-        <w:t>Pet</w:t>
-      </w:r>
-      <w:r>
-        <w:rPr>
-          <w:lang w:val="el-GR"/>
-        </w:rPr>
-        <w:t xml:space="preserve"> </w:t>
-      </w:r>
-      <w:r>
-        <w:t>Groomer</w:t>
-      </w:r>
-    </w:p>
-    <w:p>
-      <w:pPr>
-        <w:pStyle w:val="a7"/>
-        <w:rPr>
-          <w:rFonts w:asciiTheme="majorHAnsi" w:hAnsiTheme="majorHAnsi" w:cstheme="majorHAnsi"/>
           <w:b/>
           <w:bCs/>
-          <w:sz w:val="24"/>
-          <w:szCs w:val="24"/>
-          <w:lang w:val="el-GR"/>
-        </w:rPr>
-      </w:pPr>
-      <w:r>
-        <w:rPr>
-          <w:rFonts w:asciiTheme="majorHAnsi" w:hAnsiTheme="majorHAnsi" w:cstheme="majorHAnsi"/>
+        </w:rPr>
+        <w:t>up</w:t>
+      </w:r>
+      <w:r>
+        <w:rPr>
           <w:b/>
           <w:bCs/>
-          <w:color w:val="548DD4" w:themeColor="text2" w:themeTint="99"/>
-          <w:sz w:val="24"/>
-          <w:szCs w:val="24"/>
-          <w:lang w:val="el-GR"/>
-        </w:rPr>
-        <w:t>Προϋποθέσεις:</w:t>
-      </w:r>
-    </w:p>
-    <w:p>
-      <w:pPr>
-        <w:rPr>
-          <w:lang w:val="el-GR"/>
-        </w:rPr>
-      </w:pPr>
-      <w:r>
-        <w:rPr>
-          <w:lang w:val="el-GR"/>
-        </w:rPr>
-        <w:t>Ο χρήστης έχει ρόλο κτηνιάτρου ή γραμματέα και έχει συνδεθεί επιτυχώς.</w:t>
-      </w:r>
-    </w:p>
-    <w:p>
-      <w:pPr>
-        <w:pStyle w:val="a7"/>
-        <w:rPr>
-          <w:rFonts w:asciiTheme="majorHAnsi" w:hAnsiTheme="majorHAnsi" w:cstheme="majorHAnsi"/>
+          <w:lang w:val="el-GR"/>
+        </w:rPr>
+        <w:t xml:space="preserve"> </w:t>
+      </w:r>
+      <w:r>
+        <w:rPr>
           <w:b/>
           <w:bCs/>
-          <w:color w:val="548DD4" w:themeColor="text2" w:themeTint="99"/>
-          <w:sz w:val="24"/>
-          <w:szCs w:val="24"/>
-          <w:lang w:val="el-GR"/>
-        </w:rPr>
-      </w:pPr>
-      <w:r>
-        <w:rPr>
-          <w:rFonts w:asciiTheme="majorHAnsi" w:hAnsiTheme="majorHAnsi" w:cstheme="majorHAnsi"/>
+        </w:rPr>
+        <w:t>screen</w:t>
+      </w:r>
+      <w:r>
+        <w:rPr>
           <w:b/>
           <w:bCs/>
-          <w:color w:val="548DD4" w:themeColor="text2" w:themeTint="99"/>
-          <w:sz w:val="24"/>
-          <w:szCs w:val="24"/>
-          <w:lang w:val="el-GR"/>
-        </w:rPr>
-        <w:t>Βασική Ροή:</w:t>
-      </w:r>
-    </w:p>
-    <w:p>
-      <w:pPr>
-        <w:rPr>
-          <w:lang w:val="el-GR"/>
-        </w:rPr>
-      </w:pPr>
-      <w:r>
-        <w:rPr>
-          <w:b/>
-          <w:bCs/>
-          <w:lang w:val="el-GR"/>
-        </w:rPr>
-        <w:t>1.</w:t>
-      </w:r>
-      <w:r>
-        <w:rPr>
-          <w:lang w:val="el-GR"/>
-        </w:rPr>
-        <w:t xml:space="preserve"> Ο χρήστης επιλέγει το μενού «Προβολή Στατιστικών».</w:t>
+          <w:lang w:val="el-GR"/>
+        </w:rPr>
+        <w:t xml:space="preserve">: </w:t>
       </w:r>
       <w:r>
         <w:rPr>
@@ -2028,737 +1977,13 @@
       </w:r>
       <w:r>
         <w:rPr>
-          <w:b/>
-          <w:bCs/>
-          <w:lang w:val="el-GR"/>
-        </w:rPr>
-        <w:t>2.</w:t>
-      </w:r>
-      <w:r>
-        <w:rPr>
-          <w:lang w:val="el-GR"/>
-        </w:rPr>
-        <w:t xml:space="preserve"> Το σύστημα εμφανίζει φίλτρα</w:t>
-      </w:r>
-      <w:r>
-        <w:rPr>
-          <w:lang w:val="el-GR"/>
-        </w:rPr>
-        <w:t>.</w:t>
-      </w:r>
-      <w:r>
-        <w:rPr>
-          <w:lang w:val="el-GR"/>
-        </w:rPr>
-        <w:br/>
-      </w:r>
-      <w:r>
-        <w:rPr>
-          <w:b/>
-          <w:bCs/>
-          <w:lang w:val="el-GR"/>
-        </w:rPr>
-        <w:t>3.</w:t>
-      </w:r>
-      <w:r>
-        <w:rPr>
-          <w:lang w:val="el-GR"/>
-        </w:rPr>
-        <w:t xml:space="preserve"> Ο χρήστης επιλέγει τα φίλτρα που επιθυμεί.</w:t>
-      </w:r>
-      <w:r>
-        <w:rPr>
-          <w:lang w:val="el-GR"/>
-        </w:rPr>
-        <w:br/>
-      </w:r>
-      <w:r>
-        <w:rPr>
-          <w:b/>
-          <w:bCs/>
-          <w:lang w:val="el-GR"/>
-        </w:rPr>
-        <w:t>4.</w:t>
-      </w:r>
-      <w:r>
-        <w:rPr>
-          <w:lang w:val="el-GR"/>
-        </w:rPr>
-        <w:t xml:space="preserve"> Το σύστημα ανακτά τα δεδομένα από τη βάση.</w:t>
-      </w:r>
-      <w:r>
-        <w:rPr>
-          <w:lang w:val="el-GR"/>
-        </w:rPr>
-        <w:br/>
-      </w:r>
-      <w:r>
-        <w:rPr>
-          <w:b/>
-          <w:bCs/>
-          <w:lang w:val="el-GR"/>
-        </w:rPr>
-        <w:t>5.</w:t>
-      </w:r>
-      <w:r>
-        <w:rPr>
-          <w:lang w:val="el-GR"/>
-        </w:rPr>
-        <w:t xml:space="preserve"> Δημιουργείται δυναμικό γράφημα/πίνακας με τα αποτελέσματα.</w:t>
-      </w:r>
-      <w:r>
-        <w:rPr>
-          <w:lang w:val="el-GR"/>
-        </w:rPr>
-        <w:br/>
-      </w:r>
-      <w:r>
-        <w:rPr>
-          <w:b/>
-          <w:bCs/>
-          <w:lang w:val="el-GR"/>
-        </w:rPr>
-        <w:t>6.</w:t>
-      </w:r>
-      <w:r>
-        <w:rPr>
-          <w:lang w:val="el-GR"/>
-        </w:rPr>
-        <w:t xml:space="preserve"> Τα στατιστικά εμφανίζονται στην οθόνη.</w:t>
-      </w:r>
-    </w:p>
-    <w:p>
-      <w:pPr>
-        <w:pStyle w:val="a7"/>
-        <w:rPr>
-          <w:rFonts w:asciiTheme="majorHAnsi" w:hAnsiTheme="majorHAnsi" w:cstheme="majorHAnsi"/>
-          <w:b/>
-          <w:bCs/>
-          <w:color w:val="548DD4" w:themeColor="text2" w:themeTint="99"/>
-          <w:sz w:val="24"/>
-          <w:szCs w:val="24"/>
-          <w:lang w:val="el-GR"/>
-        </w:rPr>
-      </w:pPr>
-      <w:r>
-        <w:rPr>
-          <w:rFonts w:asciiTheme="majorHAnsi" w:hAnsiTheme="majorHAnsi" w:cstheme="majorHAnsi"/>
-          <w:b/>
-          <w:bCs/>
-          <w:color w:val="548DD4" w:themeColor="text2" w:themeTint="99"/>
-          <w:sz w:val="24"/>
-          <w:szCs w:val="24"/>
-          <w:lang w:val="el-GR"/>
-        </w:rPr>
-        <w:t>Εναλλακτικές Ροές:</w:t>
-      </w:r>
-    </w:p>
-    <w:p>
-      <w:pPr>
-        <w:rPr>
-          <w:lang w:val="el-GR"/>
-        </w:rPr>
-      </w:pPr>
-      <w:r>
-        <w:rPr>
-          <w:b/>
-          <w:bCs/>
-          <w:lang w:val="el-GR"/>
-        </w:rPr>
-        <w:t>3.</w:t>
-      </w:r>
-      <w:r>
-        <w:rPr>
-          <w:b/>
-          <w:bCs/>
-          <w:lang w:val="el-GR"/>
-        </w:rPr>
-        <w:t>1</w:t>
-      </w:r>
-      <w:r>
-        <w:rPr>
-          <w:b/>
-          <w:bCs/>
-          <w:lang w:val="el-GR"/>
-        </w:rPr>
-        <w:t>.</w:t>
-      </w:r>
-      <w:r>
-        <w:rPr>
-          <w:lang w:val="el-GR"/>
-        </w:rPr>
-        <w:t xml:space="preserve"> Ακύρωση διαδικασίας</w:t>
-      </w:r>
-      <w:r>
-        <w:rPr>
-          <w:lang w:val="el-GR"/>
-        </w:rPr>
-        <w:br/>
-      </w:r>
-      <w:r>
-        <w:rPr>
-          <w:b/>
-          <w:bCs/>
-          <w:lang w:val="el-GR"/>
-        </w:rPr>
-        <w:t xml:space="preserve">             3.</w:t>
-      </w:r>
-      <w:r>
-        <w:rPr>
-          <w:b/>
-          <w:bCs/>
-          <w:lang w:val="el-GR"/>
-        </w:rPr>
-        <w:t>1</w:t>
-      </w:r>
-      <w:r>
-        <w:rPr>
-          <w:b/>
-          <w:bCs/>
-          <w:lang w:val="el-GR"/>
-        </w:rPr>
-        <w:t>.1</w:t>
-      </w:r>
-      <w:r>
-        <w:rPr>
-          <w:lang w:val="el-GR"/>
-        </w:rPr>
-        <w:t xml:space="preserve"> Το σύστημα επιστρέφει στην αρχική οθόνη.</w:t>
-      </w:r>
-      <w:r>
-        <w:rPr>
-          <w:lang w:val="el-GR"/>
-        </w:rPr>
-        <w:br/>
-      </w:r>
-      <w:r>
-        <w:rPr>
-          <w:b/>
-          <w:bCs/>
-          <w:lang w:val="el-GR"/>
-        </w:rPr>
-        <w:t>4</w:t>
-      </w:r>
-      <w:r>
-        <w:rPr>
-          <w:b/>
-          <w:bCs/>
-          <w:lang w:val="el-GR"/>
-        </w:rPr>
-        <w:t>.</w:t>
-      </w:r>
-      <w:r>
-        <w:rPr>
-          <w:b/>
-          <w:bCs/>
-          <w:lang w:val="el-GR"/>
-        </w:rPr>
-        <w:t>2</w:t>
-      </w:r>
-      <w:r>
-        <w:rPr>
-          <w:b/>
-          <w:bCs/>
-          <w:lang w:val="el-GR"/>
-        </w:rPr>
-        <w:t>.</w:t>
-      </w:r>
-      <w:r>
-        <w:rPr>
-          <w:lang w:val="el-GR"/>
-        </w:rPr>
-        <w:t xml:space="preserve"> Δεν υπάρχουν δεδομένα για τα επιλεγμένα φίλτρα</w:t>
-      </w:r>
-      <w:r>
-        <w:rPr>
-          <w:lang w:val="el-GR"/>
-        </w:rPr>
-        <w:br/>
-      </w:r>
-      <w:r>
-        <w:rPr>
-          <w:b/>
-          <w:bCs/>
-          <w:lang w:val="el-GR"/>
-        </w:rPr>
-        <w:t xml:space="preserve">            </w:t>
-      </w:r>
-      <w:r>
-        <w:rPr>
-          <w:b/>
-          <w:bCs/>
-          <w:lang w:val="el-GR"/>
-        </w:rPr>
-        <w:t xml:space="preserve"> </w:t>
-      </w:r>
-      <w:r>
-        <w:rPr>
-          <w:b/>
-          <w:bCs/>
-          <w:lang w:val="el-GR"/>
-        </w:rPr>
-        <w:t>4.</w:t>
-      </w:r>
-      <w:r>
-        <w:rPr>
-          <w:b/>
-          <w:bCs/>
-          <w:lang w:val="el-GR"/>
-        </w:rPr>
-        <w:t>2</w:t>
-      </w:r>
-      <w:r>
-        <w:rPr>
-          <w:b/>
-          <w:bCs/>
-          <w:lang w:val="el-GR"/>
-        </w:rPr>
-        <w:t>.1.</w:t>
-      </w:r>
-      <w:r>
-        <w:rPr>
-          <w:lang w:val="el-GR"/>
-        </w:rPr>
-        <w:t xml:space="preserve"> Εμφανίζεται </w:t>
-      </w:r>
-      <w:r>
-        <w:rPr>
-          <w:lang w:val="el-GR"/>
-        </w:rPr>
-        <w:t xml:space="preserve">κατάλληλο </w:t>
-      </w:r>
-      <w:r>
-        <w:rPr>
-          <w:lang w:val="el-GR"/>
-        </w:rPr>
-        <w:t xml:space="preserve">μήνυμα </w:t>
-      </w:r>
-      <w:r>
-        <w:rPr>
-          <w:lang w:val="el-GR"/>
-        </w:rPr>
-        <w:t>ότι δ</w:t>
-      </w:r>
-      <w:r>
-        <w:rPr>
-          <w:lang w:val="el-GR"/>
-        </w:rPr>
-        <w:t>εν υπάρχουν δεδομένα για την επιλεγμένη περίοδο/κατηγορία.</w:t>
-      </w:r>
-      <w:r>
-        <w:rPr>
-          <w:lang w:val="el-GR"/>
-        </w:rPr>
-        <w:br/>
-      </w:r>
-      <w:r>
-        <w:rPr>
-          <w:lang w:val="el-GR"/>
-        </w:rPr>
-        <w:lastRenderedPageBreak/>
-        <w:t xml:space="preserve">          </w:t>
-      </w:r>
-      <w:r>
-        <w:rPr>
-          <w:lang w:val="el-GR"/>
-        </w:rPr>
-        <w:t xml:space="preserve">   </w:t>
-      </w:r>
-      <w:r>
-        <w:rPr>
-          <w:b/>
-          <w:bCs/>
-          <w:lang w:val="el-GR"/>
-        </w:rPr>
-        <w:t>4.</w:t>
-      </w:r>
-      <w:r>
-        <w:rPr>
-          <w:b/>
-          <w:bCs/>
-          <w:lang w:val="el-GR"/>
-        </w:rPr>
-        <w:t>2</w:t>
-      </w:r>
-      <w:r>
-        <w:rPr>
-          <w:b/>
-          <w:bCs/>
-          <w:lang w:val="el-GR"/>
-        </w:rPr>
-        <w:t>.2.</w:t>
-      </w:r>
-      <w:r>
-        <w:rPr>
-          <w:lang w:val="el-GR"/>
-        </w:rPr>
-        <w:t xml:space="preserve"> Το σύστημα επιστρέφει στην αρχική οθόνη </w:t>
-      </w:r>
-      <w:r>
-        <w:rPr>
-          <w:lang w:val="el-GR"/>
-        </w:rPr>
-        <w:br/>
-      </w:r>
-      <w:r>
-        <w:rPr>
-          <w:b/>
-          <w:bCs/>
-          <w:lang w:val="el-GR"/>
-        </w:rPr>
-        <w:t>5</w:t>
-      </w:r>
-      <w:r>
-        <w:rPr>
-          <w:b/>
-          <w:bCs/>
-          <w:lang w:val="el-GR"/>
-        </w:rPr>
-        <w:t>.</w:t>
-      </w:r>
-      <w:r>
-        <w:rPr>
-          <w:b/>
-          <w:bCs/>
-          <w:lang w:val="el-GR"/>
-        </w:rPr>
-        <w:t>3</w:t>
-      </w:r>
-      <w:r>
-        <w:rPr>
-          <w:b/>
-          <w:bCs/>
-          <w:lang w:val="el-GR"/>
-        </w:rPr>
-        <w:t>.</w:t>
-      </w:r>
-      <w:r>
-        <w:rPr>
-          <w:lang w:val="el-GR"/>
-        </w:rPr>
-        <w:t xml:space="preserve"> Προέκυψε σφάλμα στην ανάκτηση δεδομένων</w:t>
-      </w:r>
-      <w:r>
-        <w:rPr>
-          <w:lang w:val="el-GR"/>
-        </w:rPr>
-        <w:br/>
-      </w:r>
-      <w:r>
-        <w:rPr>
-          <w:b/>
-          <w:bCs/>
-          <w:lang w:val="el-GR"/>
-        </w:rPr>
-        <w:t xml:space="preserve">             5.</w:t>
-      </w:r>
-      <w:r>
-        <w:rPr>
-          <w:b/>
-          <w:bCs/>
-          <w:lang w:val="el-GR"/>
-        </w:rPr>
-        <w:t>3</w:t>
-      </w:r>
-      <w:r>
-        <w:rPr>
-          <w:b/>
-          <w:bCs/>
-          <w:lang w:val="el-GR"/>
-        </w:rPr>
-        <w:t>.1.</w:t>
-      </w:r>
-      <w:r>
-        <w:rPr>
-          <w:lang w:val="el-GR"/>
-        </w:rPr>
-        <w:t xml:space="preserve"> </w:t>
-      </w:r>
-      <w:r>
-        <w:rPr>
-          <w:lang w:val="el-GR"/>
-        </w:rPr>
-        <w:t xml:space="preserve">Εμφανίζεται </w:t>
-      </w:r>
-      <w:r>
-        <w:rPr>
-          <w:lang w:val="el-GR"/>
-        </w:rPr>
-        <w:t xml:space="preserve">κατάλληλο </w:t>
-      </w:r>
-      <w:r>
-        <w:rPr>
-          <w:lang w:val="el-GR"/>
-        </w:rPr>
-        <w:t xml:space="preserve">μήνυμα </w:t>
-      </w:r>
-      <w:r>
-        <w:rPr>
-          <w:lang w:val="el-GR"/>
-        </w:rPr>
-        <w:t>για α</w:t>
-      </w:r>
-      <w:r>
-        <w:rPr>
-          <w:lang w:val="el-GR"/>
-        </w:rPr>
-        <w:t>ποτυχία φόρτωσης</w:t>
-      </w:r>
-      <w:r>
-        <w:rPr>
-          <w:lang w:val="el-GR"/>
-        </w:rPr>
-        <w:t>.</w:t>
-      </w:r>
-      <w:r>
-        <w:rPr>
-          <w:lang w:val="el-GR"/>
-        </w:rPr>
-        <w:br/>
-        <w:t xml:space="preserve">             </w:t>
-      </w:r>
-      <w:r>
-        <w:rPr>
-          <w:b/>
-          <w:bCs/>
-          <w:lang w:val="el-GR"/>
-        </w:rPr>
-        <w:t>5.</w:t>
-      </w:r>
-      <w:r>
-        <w:rPr>
-          <w:b/>
-          <w:bCs/>
-          <w:lang w:val="el-GR"/>
-        </w:rPr>
-        <w:t>3</w:t>
-      </w:r>
-      <w:r>
-        <w:rPr>
-          <w:b/>
-          <w:bCs/>
-          <w:lang w:val="el-GR"/>
-        </w:rPr>
-        <w:t>.2.</w:t>
-      </w:r>
-      <w:r>
-        <w:rPr>
-          <w:lang w:val="el-GR"/>
-        </w:rPr>
-        <w:t xml:space="preserve"> Το σύστημα επιστρέφει στην αρχική οθόνη. </w:t>
-      </w:r>
-    </w:p>
-    <w:p>
-      <w:pPr>
-        <w:pStyle w:val="a7"/>
-        <w:rPr>
-          <w:rFonts w:asciiTheme="majorHAnsi" w:hAnsiTheme="majorHAnsi" w:cstheme="majorHAnsi"/>
-          <w:b/>
-          <w:bCs/>
-          <w:sz w:val="24"/>
-          <w:szCs w:val="24"/>
-          <w:lang w:val="el-GR"/>
-        </w:rPr>
-      </w:pPr>
-      <w:r>
-        <w:rPr>
-          <w:rFonts w:asciiTheme="majorHAnsi" w:hAnsiTheme="majorHAnsi" w:cstheme="majorHAnsi"/>
-          <w:b/>
-          <w:bCs/>
-          <w:color w:val="548DD4" w:themeColor="text2" w:themeTint="99"/>
-          <w:sz w:val="24"/>
-          <w:szCs w:val="24"/>
-          <w:lang w:val="el-GR"/>
-        </w:rPr>
-        <w:t>Προεκτάσεις:</w:t>
-      </w:r>
-    </w:p>
-    <w:p>
-      <w:pPr>
-        <w:rPr>
-          <w:lang w:val="el-GR"/>
-        </w:rPr>
-      </w:pPr>
-      <w:r>
-        <w:rPr>
-          <w:lang w:val="el-GR"/>
-        </w:rPr>
-        <w:t xml:space="preserve">- Εξαγωγή σε αρχείο </w:t>
-      </w:r>
-      <w:r>
-        <w:t>PDF</w:t>
-      </w:r>
-      <w:r>
-        <w:rPr>
-          <w:lang w:val="el-GR"/>
-        </w:rPr>
-        <w:t xml:space="preserve"> ή </w:t>
-      </w:r>
-      <w:r>
-        <w:t>Excel</w:t>
-      </w:r>
-      <w:r>
-        <w:rPr>
-          <w:lang w:val="el-GR"/>
-        </w:rPr>
-        <w:t>.</w:t>
-      </w:r>
-      <w:r>
-        <w:rPr>
-          <w:lang w:val="el-GR"/>
-        </w:rPr>
-        <w:br/>
-        <w:t xml:space="preserve">- Αυτόματη αποστολή εβδομαδιαίων στατιστικών στο </w:t>
-      </w:r>
-      <w:r>
-        <w:t>email</w:t>
-      </w:r>
-      <w:r>
-        <w:rPr>
-          <w:lang w:val="el-GR"/>
-        </w:rPr>
-        <w:t xml:space="preserve"> του χρήστη.</w:t>
-      </w:r>
-      <w:r>
-        <w:rPr>
-          <w:lang w:val="el-GR"/>
-        </w:rPr>
-        <w:br/>
-        <w:t xml:space="preserve">- Προειδοποιητικά </w:t>
-      </w:r>
-      <w:r>
-        <w:t>alerts</w:t>
-      </w:r>
-      <w:r>
-        <w:rPr>
-          <w:lang w:val="el-GR"/>
-        </w:rPr>
-        <w:t xml:space="preserve"> όταν εντοπίζονται ασυνήθιστες μεταβολές στα δεδομένα.</w:t>
-      </w:r>
-      <w:r>
-        <w:rPr>
-          <w:lang w:val="el-GR"/>
-        </w:rPr>
-        <w:br/>
-      </w:r>
-      <w:r>
-        <w:rPr>
-          <w:lang w:val="el-GR"/>
-        </w:rPr>
-        <w:br/>
-      </w:r>
-      <w:r>
-        <w:rPr>
-          <w:lang w:val="el-GR"/>
-        </w:rPr>
-        <w:br/>
-      </w:r>
-      <w:r>
-        <w:rPr>
-          <w:lang w:val="el-GR"/>
-        </w:rPr>
-        <w:br/>
-      </w:r>
-      <w:r>
-        <w:rPr>
-          <w:lang w:val="el-GR"/>
-        </w:rPr>
-        <w:br/>
-      </w:r>
-      <w:r>
-        <w:rPr>
-          <w:rFonts w:asciiTheme="majorHAnsi" w:hAnsiTheme="majorHAnsi" w:cstheme="majorHAnsi"/>
-          <w:b/>
-          <w:bCs/>
-          <w:color w:val="548DD4" w:themeColor="text2" w:themeTint="99"/>
-          <w:sz w:val="24"/>
-          <w:szCs w:val="24"/>
-        </w:rPr>
-        <w:t>Mock</w:t>
-      </w:r>
-      <w:r>
-        <w:rPr>
-          <w:rFonts w:asciiTheme="majorHAnsi" w:hAnsiTheme="majorHAnsi" w:cstheme="majorHAnsi"/>
-          <w:b/>
-          <w:bCs/>
-          <w:color w:val="548DD4" w:themeColor="text2" w:themeTint="99"/>
-          <w:sz w:val="24"/>
-          <w:szCs w:val="24"/>
-          <w:lang w:val="el-GR"/>
-        </w:rPr>
-        <w:t>-</w:t>
-      </w:r>
-      <w:r>
-        <w:rPr>
-          <w:rFonts w:asciiTheme="majorHAnsi" w:hAnsiTheme="majorHAnsi" w:cstheme="majorHAnsi"/>
-          <w:b/>
-          <w:bCs/>
-          <w:color w:val="548DD4" w:themeColor="text2" w:themeTint="99"/>
-          <w:sz w:val="24"/>
-          <w:szCs w:val="24"/>
-        </w:rPr>
-        <w:t>up</w:t>
-      </w:r>
-      <w:r>
-        <w:rPr>
-          <w:rFonts w:asciiTheme="majorHAnsi" w:hAnsiTheme="majorHAnsi" w:cstheme="majorHAnsi"/>
-          <w:b/>
-          <w:bCs/>
-          <w:color w:val="548DD4" w:themeColor="text2" w:themeTint="99"/>
-          <w:sz w:val="24"/>
-          <w:szCs w:val="24"/>
-          <w:lang w:val="el-GR"/>
-        </w:rPr>
-        <w:t xml:space="preserve"> </w:t>
-      </w:r>
-      <w:r>
-        <w:rPr>
-          <w:rFonts w:asciiTheme="majorHAnsi" w:hAnsiTheme="majorHAnsi" w:cstheme="majorHAnsi"/>
-          <w:b/>
-          <w:bCs/>
-          <w:color w:val="548DD4" w:themeColor="text2" w:themeTint="99"/>
-          <w:sz w:val="24"/>
-          <w:szCs w:val="24"/>
-        </w:rPr>
-        <w:t>screen</w:t>
-      </w:r>
-      <w:r>
-        <w:rPr>
-          <w:rFonts w:asciiTheme="majorHAnsi" w:hAnsiTheme="majorHAnsi" w:cstheme="majorHAnsi"/>
-          <w:b/>
-          <w:bCs/>
-          <w:color w:val="548DD4" w:themeColor="text2" w:themeTint="99"/>
-          <w:sz w:val="24"/>
-          <w:szCs w:val="24"/>
-          <w:lang w:val="el-GR"/>
-        </w:rPr>
-        <w:t>:</w:t>
-      </w:r>
-      <w:r>
-        <w:rPr>
-          <w:rFonts w:asciiTheme="majorHAnsi" w:hAnsiTheme="majorHAnsi" w:cstheme="majorHAnsi"/>
-          <w:b/>
-          <w:bCs/>
-          <w:color w:val="548DD4" w:themeColor="text2" w:themeTint="99"/>
-          <w:lang w:val="el-GR"/>
-        </w:rPr>
-        <w:t xml:space="preserve"> </w:t>
-      </w:r>
-      <w:r>
-        <w:rPr>
-          <w:lang w:val="el-GR"/>
-        </w:rPr>
-        <w:br/>
-      </w:r>
-      <w:r>
-        <w:rPr>
           <w:noProof/>
         </w:rPr>
         <w:drawing>
-          <wp:inline distT="0" distB="0" distL="0" distR="0" wp14:anchorId="2A0DF837" wp14:editId="2E47463F">
-            <wp:extent cx="3208020" cy="4755748"/>
-            <wp:effectExtent l="0" t="0" r="0" b="6985"/>
-            <wp:docPr id="1149741201" name="Εικόνα 1"/>
+          <wp:inline distT="0" distB="0" distL="0" distR="0" wp14:anchorId="70F1E13B" wp14:editId="0A5A8282">
+            <wp:extent cx="2621939" cy="3886200"/>
+            <wp:effectExtent l="0" t="0" r="6985" b="0"/>
+            <wp:docPr id="329064344" name="Εικόνα 3"/>
             <wp:cNvGraphicFramePr>
               <a:graphicFrameLocks xmlns:a="http://schemas.openxmlformats.org/drawingml/2006/main" noChangeAspect="1"/>
             </wp:cNvGraphicFramePr>
@@ -2766,23 +1991,36 @@
               <a:graphicData uri="http://schemas.openxmlformats.org/drawingml/2006/picture">
                 <pic:pic xmlns:pic="http://schemas.openxmlformats.org/drawingml/2006/picture">
                   <pic:nvPicPr>
-                    <pic:cNvPr id="1149741201" name=""/>
-                    <pic:cNvPicPr/>
+                    <pic:cNvPr id="0" name="Εικόνα 1"/>
+                    <pic:cNvPicPr>
+                      <a:picLocks noChangeAspect="1" noChangeArrowheads="1"/>
+                    </pic:cNvPicPr>
                   </pic:nvPicPr>
                   <pic:blipFill>
-                    <a:blip r:embed="rId7"/>
+                    <a:blip r:embed="rId7">
+                      <a:extLst>
+                        <a:ext uri="{28A0092B-C50C-407E-A947-70E740481C1C}">
+                          <a14:useLocalDpi xmlns:a14="http://schemas.microsoft.com/office/drawing/2010/main" val="0"/>
+                        </a:ext>
+                      </a:extLst>
+                    </a:blip>
+                    <a:srcRect/>
                     <a:stretch>
                       <a:fillRect/>
                     </a:stretch>
                   </pic:blipFill>
-                  <pic:spPr>
+                  <pic:spPr bwMode="auto">
                     <a:xfrm>
                       <a:off x="0" y="0"/>
-                      <a:ext cx="3218608" cy="4771444"/>
+                      <a:ext cx="2624730" cy="3890337"/>
                     </a:xfrm>
                     <a:prstGeom prst="rect">
                       <a:avLst/>
                     </a:prstGeom>
+                    <a:noFill/>
+                    <a:ln>
+                      <a:noFill/>
+                    </a:ln>
                   </pic:spPr>
                 </pic:pic>
               </a:graphicData>
@@ -2792,10 +2030,8 @@
       </w:r>
       <w:r>
         <w:rPr>
-          <w:rFonts w:asciiTheme="majorHAnsi" w:hAnsiTheme="majorHAnsi" w:cstheme="majorHAnsi"/>
           <w:b/>
           <w:bCs/>
-          <w:color w:val="548DD4" w:themeColor="text2" w:themeTint="99"/>
           <w:lang w:val="el-GR"/>
         </w:rPr>
         <w:br/>
@@ -2804,277 +2040,196 @@
     <w:p>
       <w:pPr>
         <w:rPr>
-          <w:rFonts w:asciiTheme="majorHAnsi" w:hAnsiTheme="majorHAnsi" w:cstheme="majorHAnsi"/>
           <w:b/>
           <w:bCs/>
-          <w:color w:val="548DD4" w:themeColor="text2" w:themeTint="99"/>
-          <w:sz w:val="24"/>
-          <w:szCs w:val="24"/>
+          <w:lang w:val="el-GR"/>
         </w:rPr>
       </w:pPr>
     </w:p>
     <w:p>
       <w:pPr>
         <w:rPr>
-          <w:rFonts w:eastAsia="Times New Roman" w:cs="Times New Roman"/>
-          <w:lang w:val="el-GR" w:eastAsia="el-GR"/>
-        </w:rPr>
-      </w:pPr>
-      <w:r>
-        <w:rPr>
-          <w:rFonts w:asciiTheme="majorHAnsi" w:hAnsiTheme="majorHAnsi" w:cstheme="majorHAnsi"/>
+          <w:lang w:val="el-GR"/>
+        </w:rPr>
+      </w:pPr>
+      <w:r>
+        <w:rPr>
           <w:b/>
           <w:bCs/>
-          <w:color w:val="548DD4" w:themeColor="text2" w:themeTint="99"/>
-          <w:sz w:val="24"/>
-          <w:szCs w:val="24"/>
-          <w:lang w:val="el-GR"/>
-        </w:rPr>
-        <w:lastRenderedPageBreak/>
+          <w:lang w:val="el-GR"/>
+        </w:rPr>
         <w:t>Ειδικές Απαιτήσεις</w:t>
       </w:r>
       <w:r>
         <w:rPr>
-          <w:rFonts w:asciiTheme="majorHAnsi" w:hAnsiTheme="majorHAnsi" w:cstheme="majorHAnsi"/>
           <w:b/>
           <w:bCs/>
-          <w:color w:val="548DD4" w:themeColor="text2" w:themeTint="99"/>
-          <w:sz w:val="24"/>
-          <w:szCs w:val="24"/>
           <w:lang w:val="el-GR"/>
         </w:rPr>
         <w:br/>
       </w:r>
       <w:r>
         <w:rPr>
-          <w:rFonts w:eastAsia="Times New Roman" w:cs="Times New Roman"/>
-          <w:lang w:val="el-GR" w:eastAsia="el-GR"/>
-        </w:rPr>
-        <w:t>-Το σύστημα πρέπει να συμμορφώνεται με τον κανονισμό GDPR για την προστασία                      των προσωπικών δεδομένων.</w:t>
-      </w:r>
-      <w:r>
-        <w:rPr>
-          <w:rFonts w:eastAsia="Times New Roman" w:cs="Times New Roman"/>
-          <w:lang w:val="el-GR" w:eastAsia="el-GR"/>
+          <w:lang w:val="el-GR"/>
+        </w:rPr>
+        <w:t xml:space="preserve">-Το σύστημα πρέπει να συμμορφώνεται με τον κανονισμό </w:t>
+      </w:r>
+      <w:r>
+        <w:t>GDPR</w:t>
+      </w:r>
+      <w:r>
+        <w:rPr>
+          <w:lang w:val="el-GR"/>
+        </w:rPr>
+        <w:t xml:space="preserve"> για την προστασία                      των προσωπικών δεδομένων.</w:t>
+      </w:r>
+      <w:r>
+        <w:rPr>
+          <w:lang w:val="el-GR"/>
         </w:rPr>
         <w:br/>
         <w:t>-Τα δεδομένα των πελατών πρέπει να κρυπτογραφούνται κατά την αποθήκευση    στη βάση δεδομένων.</w:t>
       </w:r>
       <w:r>
         <w:rPr>
-          <w:rFonts w:eastAsia="Times New Roman" w:cs="Times New Roman"/>
-          <w:lang w:val="el-GR" w:eastAsia="el-GR"/>
+          <w:lang w:val="el-GR"/>
         </w:rPr>
         <w:br/>
         <w:t>-Η πρόσβαση σε οικονομικά στοιχεία πρέπει να περιορίζεται αποκλειστικά σε χρήστες με ειδική εξουσιοδότηση.</w:t>
       </w:r>
       <w:r>
         <w:rPr>
-          <w:rFonts w:eastAsia="Times New Roman" w:cs="Times New Roman"/>
-          <w:lang w:val="el-GR" w:eastAsia="el-GR"/>
+          <w:lang w:val="el-GR"/>
         </w:rPr>
         <w:br/>
         <w:t>-Το σύστημα πρέπει να διατηρεί αρχείο καταγραφής (</w:t>
       </w:r>
-      <w:proofErr w:type="spellStart"/>
-      <w:r>
-        <w:rPr>
-          <w:rFonts w:eastAsia="Times New Roman" w:cs="Times New Roman"/>
-          <w:lang w:val="el-GR" w:eastAsia="el-GR"/>
-        </w:rPr>
+      <w:r>
         <w:t>audit</w:t>
       </w:r>
-      <w:proofErr w:type="spellEnd"/>
-      <w:r>
-        <w:rPr>
-          <w:rFonts w:eastAsia="Times New Roman" w:cs="Times New Roman"/>
-          <w:lang w:val="el-GR" w:eastAsia="el-GR"/>
+      <w:r>
+        <w:rPr>
+          <w:lang w:val="el-GR"/>
         </w:rPr>
         <w:t xml:space="preserve"> </w:t>
       </w:r>
-      <w:proofErr w:type="spellStart"/>
-      <w:r>
-        <w:rPr>
-          <w:rFonts w:eastAsia="Times New Roman" w:cs="Times New Roman"/>
-          <w:lang w:val="el-GR" w:eastAsia="el-GR"/>
-        </w:rPr>
+      <w:r>
         <w:t>trail</w:t>
       </w:r>
-      <w:proofErr w:type="spellEnd"/>
-      <w:r>
-        <w:rPr>
-          <w:rFonts w:eastAsia="Times New Roman" w:cs="Times New Roman"/>
-          <w:lang w:val="el-GR" w:eastAsia="el-GR"/>
-        </w:rPr>
-        <w:t>) όλων των τροποποιήσεων που πραγματοποιούνται.</w:t>
-      </w:r>
-      <w:r>
-        <w:rPr>
-          <w:rFonts w:eastAsia="Times New Roman" w:cs="Times New Roman"/>
-          <w:lang w:val="el-GR" w:eastAsia="el-GR"/>
+      <w:r>
+        <w:rPr>
+          <w:lang w:val="el-GR"/>
+        </w:rPr>
+        <w:t xml:space="preserve">) όλων των τροποποιήσεων </w:t>
+      </w:r>
+      <w:r>
+        <w:rPr>
+          <w:lang w:val="el-GR"/>
+        </w:rPr>
+        <w:lastRenderedPageBreak/>
+        <w:t>που πραγματοποιούνται.</w:t>
+      </w:r>
+      <w:r>
+        <w:rPr>
+          <w:lang w:val="el-GR"/>
         </w:rPr>
         <w:br/>
-        <w:t>-Πρέπει να υποστηρίζεται η μαζική εισαγωγή πελατών μέσω αρχείου CSV.</w:t>
+        <w:t xml:space="preserve">-Πρέπει να υποστηρίζεται η μαζική εισαγωγή πελατών μέσω αρχείου </w:t>
+      </w:r>
+      <w:r>
+        <w:t>CSV</w:t>
+      </w:r>
+      <w:r>
+        <w:rPr>
+          <w:lang w:val="el-GR"/>
+        </w:rPr>
+        <w:t>.</w:t>
       </w:r>
     </w:p>
     <w:p>
       <w:pPr>
         <w:rPr>
-          <w:rFonts w:eastAsia="Times New Roman" w:cs="Times New Roman"/>
-          <w:lang w:val="el-GR" w:eastAsia="el-GR"/>
+          <w:lang w:val="el-GR"/>
         </w:rPr>
       </w:pPr>
     </w:p>
     <w:p>
       <w:pPr>
         <w:rPr>
-          <w:rFonts w:eastAsia="Times New Roman" w:cs="Times New Roman"/>
-          <w:color w:val="262626" w:themeColor="text1" w:themeTint="D9"/>
-          <w:lang w:val="el-GR" w:eastAsia="el-GR"/>
-        </w:rPr>
-      </w:pPr>
-      <w:r>
-        <w:rPr>
-          <w:rFonts w:asciiTheme="majorHAnsi" w:eastAsia="Times New Roman" w:hAnsiTheme="majorHAnsi" w:cstheme="majorHAnsi"/>
+          <w:lang w:val="el-GR"/>
+        </w:rPr>
+      </w:pPr>
+      <w:r>
+        <w:rPr>
           <w:b/>
           <w:bCs/>
-          <w:color w:val="548DD4" w:themeColor="text2" w:themeTint="99"/>
-          <w:sz w:val="24"/>
-          <w:szCs w:val="24"/>
-          <w:lang w:val="el-GR" w:eastAsia="el-GR"/>
+          <w:lang w:val="el-GR"/>
         </w:rPr>
         <w:t>Μη Λειτουργικές Απαιτήσεις</w:t>
       </w:r>
       <w:r>
         <w:rPr>
-          <w:rFonts w:eastAsia="Times New Roman" w:cs="Times New Roman"/>
-          <w:color w:val="548DD4" w:themeColor="text2" w:themeTint="99"/>
-          <w:sz w:val="24"/>
-          <w:szCs w:val="24"/>
-          <w:lang w:val="el-GR" w:eastAsia="el-GR"/>
+          <w:lang w:val="el-GR"/>
         </w:rPr>
         <w:br/>
-      </w:r>
-      <w:r>
-        <w:rPr>
-          <w:rFonts w:eastAsia="Times New Roman" w:cs="Times New Roman"/>
-          <w:color w:val="262626" w:themeColor="text1" w:themeTint="D9"/>
-          <w:lang w:val="el-GR" w:eastAsia="el-GR"/>
-        </w:rPr>
-        <w:t>-</w:t>
-      </w:r>
-      <w:r>
-        <w:rPr>
-          <w:color w:val="262626" w:themeColor="text1" w:themeTint="D9"/>
+        <w:t>- Απόκριση φόρμας σε λιγότερο από 2 δευτερόλεπτα.</w:t>
+      </w:r>
+      <w:r>
+        <w:rPr>
+          <w:lang w:val="el-GR"/>
+        </w:rPr>
+        <w:br/>
+        <w:t xml:space="preserve">- Η </w:t>
+      </w:r>
+      <w:proofErr w:type="spellStart"/>
+      <w:r>
+        <w:rPr>
+          <w:lang w:val="el-GR"/>
+        </w:rPr>
+        <w:t>διεπαφή</w:t>
+      </w:r>
+      <w:proofErr w:type="spellEnd"/>
+      <w:r>
+        <w:rPr>
+          <w:lang w:val="el-GR"/>
+        </w:rPr>
+        <w:t xml:space="preserve"> πρέπει να είναι </w:t>
+      </w:r>
+      <w:proofErr w:type="spellStart"/>
+      <w:r>
+        <w:rPr>
+          <w:lang w:val="el-GR"/>
+        </w:rPr>
+        <w:t>προσβάσιμη</w:t>
+      </w:r>
+      <w:proofErr w:type="spellEnd"/>
+      <w:r>
+        <w:rPr>
+          <w:lang w:val="el-GR"/>
+        </w:rPr>
+        <w:t xml:space="preserve"> από κινητές συσκευές (</w:t>
+      </w:r>
+      <w:r>
+        <w:t>responsive</w:t>
+      </w:r>
+      <w:r>
+        <w:rPr>
           <w:lang w:val="el-GR"/>
         </w:rPr>
         <w:t xml:space="preserve"> </w:t>
       </w:r>
       <w:r>
-        <w:rPr>
-          <w:rFonts w:eastAsia="Times New Roman" w:cs="Times New Roman"/>
-          <w:color w:val="262626" w:themeColor="text1" w:themeTint="D9"/>
-          <w:lang w:val="el-GR" w:eastAsia="el-GR"/>
-        </w:rPr>
-        <w:t>Απόκριση φόρμας σε λιγότερο από 2 δευτερόλεπτα.</w:t>
-      </w:r>
-      <w:r>
-        <w:rPr>
-          <w:rFonts w:eastAsia="Times New Roman" w:cs="Times New Roman"/>
-          <w:color w:val="262626" w:themeColor="text1" w:themeTint="D9"/>
-          <w:lang w:val="el-GR" w:eastAsia="el-GR"/>
-        </w:rPr>
-        <w:br/>
-        <w:t>-</w:t>
-      </w:r>
-      <w:r>
-        <w:rPr>
-          <w:color w:val="262626" w:themeColor="text1" w:themeTint="D9"/>
-          <w:lang w:val="el-GR"/>
-        </w:rPr>
-        <w:t xml:space="preserve"> </w:t>
-      </w:r>
-      <w:r>
-        <w:rPr>
-          <w:rFonts w:eastAsia="Times New Roman" w:cs="Times New Roman"/>
-          <w:color w:val="262626" w:themeColor="text1" w:themeTint="D9"/>
-          <w:lang w:val="el-GR" w:eastAsia="el-GR"/>
-        </w:rPr>
-        <w:t xml:space="preserve">Η </w:t>
-      </w:r>
-      <w:proofErr w:type="spellStart"/>
-      <w:r>
-        <w:rPr>
-          <w:rFonts w:eastAsia="Times New Roman" w:cs="Times New Roman"/>
-          <w:color w:val="262626" w:themeColor="text1" w:themeTint="D9"/>
-          <w:lang w:val="el-GR" w:eastAsia="el-GR"/>
-        </w:rPr>
-        <w:t>διεπαφή</w:t>
-      </w:r>
-      <w:proofErr w:type="spellEnd"/>
-      <w:r>
-        <w:rPr>
-          <w:rFonts w:eastAsia="Times New Roman" w:cs="Times New Roman"/>
-          <w:color w:val="262626" w:themeColor="text1" w:themeTint="D9"/>
-          <w:lang w:val="el-GR" w:eastAsia="el-GR"/>
-        </w:rPr>
-        <w:t xml:space="preserve"> πρέπει να είναι </w:t>
-      </w:r>
-      <w:proofErr w:type="spellStart"/>
-      <w:r>
-        <w:rPr>
-          <w:rFonts w:eastAsia="Times New Roman" w:cs="Times New Roman"/>
-          <w:color w:val="262626" w:themeColor="text1" w:themeTint="D9"/>
-          <w:lang w:val="el-GR" w:eastAsia="el-GR"/>
-        </w:rPr>
-        <w:t>προσβάσιμη</w:t>
-      </w:r>
-      <w:proofErr w:type="spellEnd"/>
-      <w:r>
-        <w:rPr>
-          <w:rFonts w:eastAsia="Times New Roman" w:cs="Times New Roman"/>
-          <w:color w:val="262626" w:themeColor="text1" w:themeTint="D9"/>
-          <w:lang w:val="el-GR" w:eastAsia="el-GR"/>
-        </w:rPr>
-        <w:t xml:space="preserve"> από κινητές συσκευές (</w:t>
-      </w:r>
-      <w:r>
-        <w:rPr>
-          <w:rFonts w:eastAsia="Times New Roman" w:cs="Times New Roman"/>
-          <w:color w:val="262626" w:themeColor="text1" w:themeTint="D9"/>
-          <w:lang w:eastAsia="el-GR"/>
-        </w:rPr>
-        <w:t>responsive</w:t>
-      </w:r>
-      <w:r>
-        <w:rPr>
-          <w:rFonts w:eastAsia="Times New Roman" w:cs="Times New Roman"/>
-          <w:color w:val="262626" w:themeColor="text1" w:themeTint="D9"/>
-          <w:lang w:val="el-GR" w:eastAsia="el-GR"/>
-        </w:rPr>
-        <w:t xml:space="preserve"> </w:t>
-      </w:r>
-      <w:r>
-        <w:rPr>
-          <w:rFonts w:eastAsia="Times New Roman" w:cs="Times New Roman"/>
-          <w:color w:val="262626" w:themeColor="text1" w:themeTint="D9"/>
-          <w:lang w:eastAsia="el-GR"/>
-        </w:rPr>
         <w:t>design</w:t>
       </w:r>
       <w:r>
         <w:rPr>
-          <w:rFonts w:eastAsia="Times New Roman" w:cs="Times New Roman"/>
-          <w:color w:val="262626" w:themeColor="text1" w:themeTint="D9"/>
-          <w:lang w:val="el-GR" w:eastAsia="el-GR"/>
+          <w:lang w:val="el-GR"/>
         </w:rPr>
         <w:t>).</w:t>
       </w:r>
       <w:r>
         <w:rPr>
-          <w:rFonts w:eastAsia="Times New Roman" w:cs="Times New Roman"/>
-          <w:color w:val="262626" w:themeColor="text1" w:themeTint="D9"/>
-          <w:lang w:val="el-GR" w:eastAsia="el-GR"/>
+          <w:lang w:val="el-GR"/>
         </w:rPr>
         <w:br/>
         <w:t xml:space="preserve">- Το περιβάλλον χρήσης πρέπει να είναι </w:t>
@@ -3082,42 +2237,29 @@
       <w:proofErr w:type="spellStart"/>
       <w:r>
         <w:rPr>
-          <w:rFonts w:eastAsia="Times New Roman" w:cs="Times New Roman"/>
-          <w:color w:val="262626" w:themeColor="text1" w:themeTint="D9"/>
-          <w:lang w:val="el-GR" w:eastAsia="el-GR"/>
+          <w:lang w:val="el-GR"/>
         </w:rPr>
         <w:t>προσβάσιμο</w:t>
       </w:r>
       <w:proofErr w:type="spellEnd"/>
       <w:r>
         <w:rPr>
-          <w:rFonts w:eastAsia="Times New Roman" w:cs="Times New Roman"/>
-          <w:color w:val="262626" w:themeColor="text1" w:themeTint="D9"/>
-          <w:lang w:val="el-GR" w:eastAsia="el-GR"/>
+          <w:lang w:val="el-GR"/>
         </w:rPr>
         <w:t xml:space="preserve"> από άτομα με αναπηρίες (</w:t>
       </w:r>
       <w:r>
-        <w:rPr>
-          <w:rFonts w:eastAsia="Times New Roman" w:cs="Times New Roman"/>
-          <w:color w:val="262626" w:themeColor="text1" w:themeTint="D9"/>
-          <w:lang w:eastAsia="el-GR"/>
-        </w:rPr>
         <w:t>WCAG</w:t>
       </w:r>
       <w:r>
         <w:rPr>
-          <w:rFonts w:eastAsia="Times New Roman" w:cs="Times New Roman"/>
-          <w:color w:val="262626" w:themeColor="text1" w:themeTint="D9"/>
-          <w:lang w:val="el-GR" w:eastAsia="el-GR"/>
+          <w:lang w:val="el-GR"/>
         </w:rPr>
         <w:t xml:space="preserve"> 2.1 επίπεδο ΑΑ)</w:t>
       </w:r>
       <w:r>
         <w:rPr>
-          <w:rFonts w:eastAsia="Times New Roman" w:cs="Times New Roman"/>
-          <w:color w:val="262626" w:themeColor="text1" w:themeTint="D9"/>
-          <w:lang w:val="el-GR" w:eastAsia="el-GR"/>
+          <w:lang w:val="el-GR"/>
         </w:rPr>
         <w:br/>
         <w:t>- Το σύστημα πρέπει να υποστηρίζει πολλαπλές γλώσσες (Ελληνικά και Αγγλικά αρχικά).</w:t>
@@ -3126,206 +2268,120 @@
     <w:p>
       <w:pPr>
         <w:rPr>
-          <w:rFonts w:eastAsia="Times New Roman" w:cs="Times New Roman"/>
-          <w:color w:val="262626" w:themeColor="text1" w:themeTint="D9"/>
-          <w:lang w:val="el-GR" w:eastAsia="el-GR"/>
+          <w:lang w:val="el-GR"/>
         </w:rPr>
       </w:pPr>
     </w:p>
     <w:p>
       <w:pPr>
         <w:rPr>
-          <w:rFonts w:eastAsia="Times New Roman" w:cs="Times New Roman"/>
-          <w:color w:val="548DD4" w:themeColor="text2" w:themeTint="99"/>
-          <w:sz w:val="24"/>
-          <w:szCs w:val="24"/>
-          <w:lang w:val="el-GR" w:eastAsia="el-GR"/>
-        </w:rPr>
-      </w:pPr>
-      <w:r>
-        <w:rPr>
-          <w:rFonts w:asciiTheme="majorHAnsi" w:eastAsia="Times New Roman" w:hAnsiTheme="majorHAnsi" w:cstheme="majorHAnsi"/>
+          <w:lang w:val="el-GR"/>
+        </w:rPr>
+      </w:pPr>
+      <w:r>
+        <w:rPr>
           <w:b/>
           <w:bCs/>
-          <w:color w:val="548DD4" w:themeColor="text2" w:themeTint="99"/>
-          <w:sz w:val="24"/>
-          <w:szCs w:val="24"/>
-          <w:lang w:val="el-GR" w:eastAsia="el-GR"/>
+          <w:lang w:val="el-GR"/>
         </w:rPr>
         <w:t>Περιβάλλον</w:t>
       </w:r>
       <w:r>
         <w:rPr>
-          <w:rFonts w:eastAsia="Times New Roman" w:cs="Times New Roman"/>
-          <w:color w:val="548DD4" w:themeColor="text2" w:themeTint="99"/>
-          <w:sz w:val="24"/>
-          <w:szCs w:val="24"/>
-          <w:lang w:val="el-GR" w:eastAsia="el-GR"/>
+          <w:lang w:val="el-GR"/>
         </w:rPr>
         <w:br/>
-      </w:r>
-      <w:r>
-        <w:rPr>
-          <w:rFonts w:eastAsia="Times New Roman" w:cs="Times New Roman"/>
-          <w:color w:val="262626" w:themeColor="text1" w:themeTint="D9"/>
-          <w:lang w:val="el-GR" w:eastAsia="el-GR"/>
-        </w:rPr>
         <w:t xml:space="preserve">- Διαδικτυακή πλατφόρμα </w:t>
       </w:r>
       <w:proofErr w:type="spellStart"/>
       <w:r>
         <w:rPr>
-          <w:rFonts w:eastAsia="Times New Roman" w:cs="Times New Roman"/>
-          <w:color w:val="262626" w:themeColor="text1" w:themeTint="D9"/>
-          <w:lang w:val="el-GR" w:eastAsia="el-GR"/>
+          <w:lang w:val="el-GR"/>
         </w:rPr>
         <w:t>προσβάσιμη</w:t>
       </w:r>
       <w:proofErr w:type="spellEnd"/>
       <w:r>
         <w:rPr>
-          <w:rFonts w:eastAsia="Times New Roman" w:cs="Times New Roman"/>
-          <w:color w:val="262626" w:themeColor="text1" w:themeTint="D9"/>
-          <w:lang w:val="el-GR" w:eastAsia="el-GR"/>
+          <w:lang w:val="el-GR"/>
         </w:rPr>
         <w:t xml:space="preserve"> μέσω </w:t>
       </w:r>
       <w:proofErr w:type="spellStart"/>
       <w:r>
         <w:rPr>
-          <w:rFonts w:eastAsia="Times New Roman" w:cs="Times New Roman"/>
-          <w:color w:val="262626" w:themeColor="text1" w:themeTint="D9"/>
-          <w:lang w:val="el-GR" w:eastAsia="el-GR"/>
+          <w:lang w:val="el-GR"/>
         </w:rPr>
         <w:t>φυλλομετρητών</w:t>
       </w:r>
       <w:proofErr w:type="spellEnd"/>
       <w:r>
         <w:rPr>
-          <w:rFonts w:eastAsia="Times New Roman" w:cs="Times New Roman"/>
-          <w:color w:val="262626" w:themeColor="text1" w:themeTint="D9"/>
-          <w:lang w:val="el-GR" w:eastAsia="el-GR"/>
+          <w:lang w:val="el-GR"/>
         </w:rPr>
         <w:t xml:space="preserve"> (</w:t>
       </w:r>
       <w:r>
-        <w:rPr>
-          <w:rFonts w:eastAsia="Times New Roman" w:cs="Times New Roman"/>
-          <w:color w:val="262626" w:themeColor="text1" w:themeTint="D9"/>
-          <w:lang w:eastAsia="el-GR"/>
-        </w:rPr>
         <w:t>Chrome</w:t>
       </w:r>
       <w:r>
         <w:rPr>
-          <w:rFonts w:eastAsia="Times New Roman" w:cs="Times New Roman"/>
-          <w:color w:val="262626" w:themeColor="text1" w:themeTint="D9"/>
-          <w:lang w:val="el-GR" w:eastAsia="el-GR"/>
+          <w:lang w:val="el-GR"/>
         </w:rPr>
         <w:t xml:space="preserve">, </w:t>
       </w:r>
       <w:r>
-        <w:rPr>
-          <w:rFonts w:eastAsia="Times New Roman" w:cs="Times New Roman"/>
-          <w:color w:val="262626" w:themeColor="text1" w:themeTint="D9"/>
-          <w:lang w:eastAsia="el-GR"/>
-        </w:rPr>
         <w:t>Firefox</w:t>
       </w:r>
       <w:r>
         <w:rPr>
-          <w:rFonts w:eastAsia="Times New Roman" w:cs="Times New Roman"/>
-          <w:color w:val="262626" w:themeColor="text1" w:themeTint="D9"/>
-          <w:lang w:val="el-GR" w:eastAsia="el-GR"/>
+          <w:lang w:val="el-GR"/>
         </w:rPr>
         <w:t xml:space="preserve">, </w:t>
       </w:r>
       <w:r>
-        <w:rPr>
-          <w:rFonts w:eastAsia="Times New Roman" w:cs="Times New Roman"/>
-          <w:color w:val="262626" w:themeColor="text1" w:themeTint="D9"/>
-          <w:lang w:eastAsia="el-GR"/>
-        </w:rPr>
         <w:t>Safari</w:t>
       </w:r>
       <w:r>
         <w:rPr>
-          <w:rFonts w:eastAsia="Times New Roman" w:cs="Times New Roman"/>
-          <w:color w:val="262626" w:themeColor="text1" w:themeTint="D9"/>
-          <w:lang w:val="el-GR" w:eastAsia="el-GR"/>
+          <w:lang w:val="el-GR"/>
         </w:rPr>
         <w:t xml:space="preserve">, </w:t>
       </w:r>
       <w:r>
-        <w:rPr>
-          <w:rFonts w:eastAsia="Times New Roman" w:cs="Times New Roman"/>
-          <w:color w:val="262626" w:themeColor="text1" w:themeTint="D9"/>
-          <w:lang w:eastAsia="el-GR"/>
-        </w:rPr>
         <w:t>Edge</w:t>
       </w:r>
       <w:r>
         <w:rPr>
-          <w:rFonts w:eastAsia="Times New Roman" w:cs="Times New Roman"/>
-          <w:color w:val="262626" w:themeColor="text1" w:themeTint="D9"/>
-          <w:lang w:val="el-GR" w:eastAsia="el-GR"/>
+          <w:lang w:val="el-GR"/>
         </w:rPr>
         <w:t>).</w:t>
       </w:r>
       <w:r>
         <w:rPr>
-          <w:rFonts w:eastAsia="Times New Roman" w:cs="Times New Roman"/>
-          <w:color w:val="262626" w:themeColor="text1" w:themeTint="D9"/>
-          <w:lang w:val="el-GR" w:eastAsia="el-GR"/>
+          <w:lang w:val="el-GR"/>
         </w:rPr>
         <w:br/>
         <w:t>- Εφαρμογή για κινητές συσκευές (</w:t>
       </w:r>
       <w:r>
-        <w:rPr>
-          <w:rFonts w:eastAsia="Times New Roman" w:cs="Times New Roman"/>
-          <w:color w:val="262626" w:themeColor="text1" w:themeTint="D9"/>
-          <w:lang w:eastAsia="el-GR"/>
-        </w:rPr>
         <w:t>iOS</w:t>
       </w:r>
       <w:r>
         <w:rPr>
-          <w:rFonts w:eastAsia="Times New Roman" w:cs="Times New Roman"/>
-          <w:color w:val="262626" w:themeColor="text1" w:themeTint="D9"/>
-          <w:lang w:val="el-GR" w:eastAsia="el-GR"/>
+          <w:lang w:val="el-GR"/>
         </w:rPr>
         <w:t xml:space="preserve"> και </w:t>
       </w:r>
       <w:r>
-        <w:rPr>
-          <w:rFonts w:eastAsia="Times New Roman" w:cs="Times New Roman"/>
-          <w:color w:val="262626" w:themeColor="text1" w:themeTint="D9"/>
-          <w:lang w:eastAsia="el-GR"/>
-        </w:rPr>
         <w:t>Android</w:t>
       </w:r>
       <w:r>
         <w:rPr>
-          <w:rFonts w:eastAsia="Times New Roman" w:cs="Times New Roman"/>
-          <w:color w:val="262626" w:themeColor="text1" w:themeTint="D9"/>
-          <w:lang w:val="el-GR" w:eastAsia="el-GR"/>
+          <w:lang w:val="el-GR"/>
         </w:rPr>
         <w:t>).</w:t>
       </w:r>
-    </w:p>
-    <w:p>
-      <w:pPr>
-        <w:rPr>
-          <w:rFonts w:asciiTheme="majorHAnsi" w:hAnsiTheme="majorHAnsi" w:cstheme="majorHAnsi"/>
-          <w:b/>
-          <w:bCs/>
-          <w:color w:val="548DD4" w:themeColor="text2" w:themeTint="99"/>
-          <w:sz w:val="24"/>
-          <w:szCs w:val="24"/>
-          <w:lang w:val="el-GR"/>
-        </w:rPr>
-      </w:pPr>
     </w:p>
     <w:p>
       <w:pPr>

</xml_diff>